<commit_message>
completed the Logistics Regression as a Neural Network parts of the second week
</commit_message>
<xml_diff>
--- a/Course 1 - Neural Networks and Deep Learning/Week 2/Week 2 - Notes.docx
+++ b/Course 1 - Neural Networks and Deep Learning/Week 2/Week 2 - Notes.docx
@@ -131,7 +131,7 @@
                     <pic:cNvPicPr/>
                   </pic:nvPicPr>
                   <pic:blipFill>
-                    <a:blip r:embed="rId4"/>
+                    <a:blip r:embed="rId5"/>
                     <a:stretch>
                       <a:fillRect/>
                     </a:stretch>
@@ -204,7 +204,7 @@
                     <pic:cNvPicPr/>
                   </pic:nvPicPr>
                   <pic:blipFill>
-                    <a:blip r:embed="rId5"/>
+                    <a:blip r:embed="rId6"/>
                     <a:stretch>
                       <a:fillRect/>
                     </a:stretch>
@@ -292,7 +292,7 @@
                     <pic:cNvPicPr/>
                   </pic:nvPicPr>
                   <pic:blipFill>
-                    <a:blip r:embed="rId6"/>
+                    <a:blip r:embed="rId7"/>
                     <a:stretch>
                       <a:fillRect/>
                     </a:stretch>
@@ -336,7 +336,7 @@
                     <pic:cNvPicPr/>
                   </pic:nvPicPr>
                   <pic:blipFill>
-                    <a:blip r:embed="rId7"/>
+                    <a:blip r:embed="rId8"/>
                     <a:stretch>
                       <a:fillRect/>
                     </a:stretch>
@@ -380,7 +380,7 @@
                     <pic:cNvPicPr/>
                   </pic:nvPicPr>
                   <pic:blipFill>
-                    <a:blip r:embed="rId8"/>
+                    <a:blip r:embed="rId9"/>
                     <a:stretch>
                       <a:fillRect/>
                     </a:stretch>
@@ -442,23 +442,7 @@
           <w:sz w:val="24"/>
           <w:szCs w:val="24"/>
         </w:rPr>
-        <w:t xml:space="preserve">We </w:t>
-      </w:r>
-      <w:proofErr w:type="gramStart"/>
-      <w:r>
-        <w:rPr>
-          <w:sz w:val="24"/>
-          <w:szCs w:val="24"/>
-        </w:rPr>
-        <w:t>denote</w:t>
-      </w:r>
-      <w:proofErr w:type="gramEnd"/>
-      <w:r>
-        <w:rPr>
-          <w:sz w:val="24"/>
-          <w:szCs w:val="24"/>
-        </w:rPr>
-        <w:t xml:space="preserve"> </w:t>
+        <w:t xml:space="preserve">We denote </w:t>
       </w:r>
     </w:p>
     <w:p>
@@ -490,7 +474,7 @@
                     <pic:cNvPicPr/>
                   </pic:nvPicPr>
                   <pic:blipFill rotWithShape="1">
-                    <a:blip r:embed="rId9"/>
+                    <a:blip r:embed="rId10"/>
                     <a:srcRect t="6382" b="13876"/>
                     <a:stretch/>
                   </pic:blipFill>
@@ -537,17 +521,8 @@
           <w:sz w:val="24"/>
           <w:szCs w:val="24"/>
         </w:rPr>
-        <w:t xml:space="preserve">below because it isn’t </w:t>
-      </w:r>
-      <w:proofErr w:type="gramStart"/>
-      <w:r>
-        <w:rPr>
-          <w:sz w:val="24"/>
-          <w:szCs w:val="24"/>
-        </w:rPr>
-        <w:t>convex</w:t>
-      </w:r>
-      <w:proofErr w:type="gramEnd"/>
+        <w:t>below because it isn’t convex</w:t>
+      </w:r>
     </w:p>
     <w:p>
       <w:pPr>
@@ -579,7 +554,7 @@
                     <pic:cNvPicPr/>
                   </pic:nvPicPr>
                   <pic:blipFill rotWithShape="1">
-                    <a:blip r:embed="rId10"/>
+                    <a:blip r:embed="rId11"/>
                     <a:srcRect b="31100"/>
                     <a:stretch/>
                   </pic:blipFill>
@@ -651,7 +626,7 @@
                     <pic:cNvPicPr/>
                   </pic:nvPicPr>
                   <pic:blipFill>
-                    <a:blip r:embed="rId11"/>
+                    <a:blip r:embed="rId12"/>
                     <a:stretch>
                       <a:fillRect/>
                     </a:stretch>
@@ -684,17 +659,8 @@
           <w:sz w:val="24"/>
           <w:szCs w:val="24"/>
         </w:rPr>
-        <w:t xml:space="preserve">The cost function is the average of all loss functions for each pair of y and y </w:t>
-      </w:r>
-      <w:proofErr w:type="gramStart"/>
-      <w:r>
-        <w:rPr>
-          <w:sz w:val="24"/>
-          <w:szCs w:val="24"/>
-        </w:rPr>
-        <w:t>hat</w:t>
-      </w:r>
-      <w:proofErr w:type="gramEnd"/>
+        <w:t>The cost function is the average of all loss functions for each pair of y and y hat</w:t>
+      </w:r>
     </w:p>
     <w:p>
       <w:pPr>
@@ -725,7 +691,7 @@
                     <pic:cNvPicPr/>
                   </pic:nvPicPr>
                   <pic:blipFill rotWithShape="1">
-                    <a:blip r:embed="rId12"/>
+                    <a:blip r:embed="rId13"/>
                     <a:srcRect t="8421" b="26082"/>
                     <a:stretch/>
                   </pic:blipFill>
@@ -764,6 +730,883 @@
     <w:p>
       <w:pPr>
         <w:rPr>
+          <w:b/>
+          <w:bCs/>
+          <w:sz w:val="24"/>
+          <w:szCs w:val="24"/>
+        </w:rPr>
+      </w:pPr>
+      <w:r>
+        <w:rPr>
+          <w:b/>
+          <w:bCs/>
+          <w:sz w:val="24"/>
+          <w:szCs w:val="24"/>
+        </w:rPr>
+        <w:t>Gradient Descent</w:t>
+      </w:r>
+    </w:p>
+    <w:p>
+      <w:pPr>
+        <w:rPr>
+          <w:sz w:val="24"/>
+          <w:szCs w:val="24"/>
+        </w:rPr>
+      </w:pPr>
+      <w:r>
+        <w:rPr>
+          <w:sz w:val="24"/>
+          <w:szCs w:val="24"/>
+        </w:rPr>
+        <w:drawing>
+          <wp:inline distT="0" distB="0" distL="0" distR="0" wp14:anchorId="2ACAC6CC" wp14:editId="68794DFD">
+            <wp:extent cx="5943600" cy="436880"/>
+            <wp:effectExtent l="0" t="0" r="0" b="1270"/>
+            <wp:docPr id="2" name="Picture 2"/>
+            <wp:cNvGraphicFramePr>
+              <a:graphicFrameLocks xmlns:a="http://schemas.openxmlformats.org/drawingml/2006/main" noChangeAspect="1"/>
+            </wp:cNvGraphicFramePr>
+            <a:graphic xmlns:a="http://schemas.openxmlformats.org/drawingml/2006/main">
+              <a:graphicData uri="http://schemas.openxmlformats.org/drawingml/2006/picture">
+                <pic:pic xmlns:pic="http://schemas.openxmlformats.org/drawingml/2006/picture">
+                  <pic:nvPicPr>
+                    <pic:cNvPr id="1" name=""/>
+                    <pic:cNvPicPr/>
+                  </pic:nvPicPr>
+                  <pic:blipFill>
+                    <a:blip r:embed="rId14"/>
+                    <a:stretch>
+                      <a:fillRect/>
+                    </a:stretch>
+                  </pic:blipFill>
+                  <pic:spPr>
+                    <a:xfrm>
+                      <a:off x="0" y="0"/>
+                      <a:ext cx="5943600" cy="436880"/>
+                    </a:xfrm>
+                    <a:prstGeom prst="rect">
+                      <a:avLst/>
+                    </a:prstGeom>
+                  </pic:spPr>
+                </pic:pic>
+              </a:graphicData>
+            </a:graphic>
+          </wp:inline>
+        </w:drawing>
+      </w:r>
+    </w:p>
+    <w:p>
+      <w:pPr>
+        <w:rPr>
+          <w:sz w:val="24"/>
+          <w:szCs w:val="24"/>
+        </w:rPr>
+      </w:pPr>
+      <w:r>
+        <w:rPr>
+          <w:sz w:val="24"/>
+          <w:szCs w:val="24"/>
+        </w:rPr>
+        <w:t>We want to minimize J(w, b) – the cost function</w:t>
+      </w:r>
+    </w:p>
+    <w:p>
+      <w:pPr>
+        <w:rPr>
+          <w:sz w:val="24"/>
+          <w:szCs w:val="24"/>
+        </w:rPr>
+      </w:pPr>
+      <w:r>
+        <w:rPr>
+          <w:sz w:val="24"/>
+          <w:szCs w:val="24"/>
+        </w:rPr>
+        <w:t>The derivative represents the slope of the function in a point</w:t>
+      </w:r>
+    </w:p>
+    <w:p>
+      <w:pPr>
+        <w:rPr>
+          <w:sz w:val="24"/>
+          <w:szCs w:val="24"/>
+        </w:rPr>
+      </w:pPr>
+      <w:r>
+        <w:rPr>
+          <w:sz w:val="24"/>
+          <w:szCs w:val="24"/>
+        </w:rPr>
+        <w:t>With d we denote derivatives and with sigma we denote partial derivatives</w:t>
+      </w:r>
+    </w:p>
+    <w:p>
+      <w:pPr>
+        <w:rPr>
+          <w:sz w:val="24"/>
+          <w:szCs w:val="24"/>
+        </w:rPr>
+      </w:pPr>
+      <w:r>
+        <w:rPr>
+          <w:sz w:val="24"/>
+          <w:szCs w:val="24"/>
+        </w:rPr>
+        <w:t>This algorithm implies moving towards the minimum values of the function by repeatedly subtracting from each parameter the value given by alpha (learning rate) * the derivative of the function with respect to that parameter</w:t>
+      </w:r>
+    </w:p>
+    <w:p>
+      <w:pPr>
+        <w:rPr>
+          <w:sz w:val="24"/>
+          <w:szCs w:val="24"/>
+        </w:rPr>
+      </w:pPr>
+    </w:p>
+    <w:p>
+      <w:pPr>
+        <w:rPr>
+          <w:b/>
+          <w:bCs/>
+          <w:sz w:val="24"/>
+          <w:szCs w:val="24"/>
+        </w:rPr>
+      </w:pPr>
+      <w:r>
+        <w:rPr>
+          <w:b/>
+          <w:bCs/>
+          <w:sz w:val="24"/>
+          <w:szCs w:val="24"/>
+        </w:rPr>
+        <w:t>Derivatives</w:t>
+      </w:r>
+    </w:p>
+    <w:p>
+      <w:pPr>
+        <w:rPr>
+          <w:sz w:val="24"/>
+          <w:szCs w:val="24"/>
+        </w:rPr>
+      </w:pPr>
+      <w:r>
+        <w:rPr>
+          <w:sz w:val="24"/>
+          <w:szCs w:val="24"/>
+        </w:rPr>
+        <w:drawing>
+          <wp:inline distT="0" distB="0" distL="0" distR="0" wp14:anchorId="772C5F6D" wp14:editId="146306C2">
+            <wp:extent cx="1590675" cy="714375"/>
+            <wp:effectExtent l="0" t="0" r="0" b="9525"/>
+            <wp:docPr id="11" name="Picture 11" descr="A picture containing text&#10;&#10;Description automatically generated"/>
+            <wp:cNvGraphicFramePr>
+              <a:graphicFrameLocks xmlns:a="http://schemas.openxmlformats.org/drawingml/2006/main" noChangeAspect="1"/>
+            </wp:cNvGraphicFramePr>
+            <a:graphic xmlns:a="http://schemas.openxmlformats.org/drawingml/2006/main">
+              <a:graphicData uri="http://schemas.openxmlformats.org/drawingml/2006/picture">
+                <pic:pic xmlns:pic="http://schemas.openxmlformats.org/drawingml/2006/picture">
+                  <pic:nvPicPr>
+                    <pic:cNvPr id="11" name="Picture 11" descr="A picture containing text&#10;&#10;Description automatically generated"/>
+                    <pic:cNvPicPr/>
+                  </pic:nvPicPr>
+                  <pic:blipFill rotWithShape="1">
+                    <a:blip r:embed="rId15"/>
+                    <a:srcRect t="5063"/>
+                    <a:stretch/>
+                  </pic:blipFill>
+                  <pic:spPr bwMode="auto">
+                    <a:xfrm>
+                      <a:off x="0" y="0"/>
+                      <a:ext cx="1590897" cy="714475"/>
+                    </a:xfrm>
+                    <a:prstGeom prst="rect">
+                      <a:avLst/>
+                    </a:prstGeom>
+                    <a:ln>
+                      <a:noFill/>
+                    </a:ln>
+                    <a:extLst>
+                      <a:ext uri="{53640926-AAD7-44D8-BBD7-CCE9431645EC}">
+                        <a14:shadowObscured xmlns:a14="http://schemas.microsoft.com/office/drawing/2010/main"/>
+                      </a:ext>
+                    </a:extLst>
+                  </pic:spPr>
+                </pic:pic>
+              </a:graphicData>
+            </a:graphic>
+          </wp:inline>
+        </w:drawing>
+      </w:r>
+    </w:p>
+    <w:p>
+      <w:pPr>
+        <w:rPr>
+          <w:sz w:val="24"/>
+          <w:szCs w:val="24"/>
+        </w:rPr>
+      </w:pPr>
+      <w:r>
+        <w:rPr>
+          <w:sz w:val="24"/>
+          <w:szCs w:val="24"/>
+        </w:rPr>
+        <w:t>Computes what’s the ratio between the change in the value of the function and the change of the variable, if we increase the variable just by a little (represents the height / width of the triangle that we draw it with the hypotenuse as being the tangent)</w:t>
+      </w:r>
+    </w:p>
+    <w:p>
+      <w:pPr>
+        <w:rPr>
+          <w:b/>
+          <w:bCs/>
+          <w:sz w:val="24"/>
+          <w:szCs w:val="24"/>
+        </w:rPr>
+      </w:pPr>
+      <w:r>
+        <w:rPr>
+          <w:b/>
+          <w:bCs/>
+          <w:sz w:val="24"/>
+          <w:szCs w:val="24"/>
+        </w:rPr>
+        <w:lastRenderedPageBreak/>
+        <w:t>More Derivative Examples</w:t>
+      </w:r>
+    </w:p>
+    <w:p>
+      <w:pPr>
+        <w:rPr>
+          <w:sz w:val="24"/>
+          <w:szCs w:val="24"/>
+        </w:rPr>
+      </w:pPr>
+      <w:r>
+        <w:rPr>
+          <w:sz w:val="24"/>
+          <w:szCs w:val="24"/>
+        </w:rPr>
+        <w:t>In machine learning the log always denotes the ln</w:t>
+      </w:r>
+    </w:p>
+    <w:p>
+      <w:pPr>
+        <w:rPr>
+          <w:sz w:val="24"/>
+          <w:szCs w:val="24"/>
+        </w:rPr>
+      </w:pPr>
+    </w:p>
+    <w:p>
+      <w:pPr>
+        <w:rPr>
+          <w:b/>
+          <w:bCs/>
+          <w:sz w:val="24"/>
+          <w:szCs w:val="24"/>
+        </w:rPr>
+      </w:pPr>
+      <w:r>
+        <w:rPr>
+          <w:b/>
+          <w:bCs/>
+          <w:sz w:val="24"/>
+          <w:szCs w:val="24"/>
+        </w:rPr>
+        <w:t>Computation graph</w:t>
+      </w:r>
+    </w:p>
+    <w:p>
+      <w:pPr>
+        <w:rPr>
+          <w:sz w:val="24"/>
+          <w:szCs w:val="24"/>
+        </w:rPr>
+      </w:pPr>
+      <w:r>
+        <w:rPr>
+          <w:sz w:val="24"/>
+          <w:szCs w:val="24"/>
+        </w:rPr>
+        <w:t>Forward pass -&gt; compute the outputs of the network</w:t>
+      </w:r>
+    </w:p>
+    <w:p>
+      <w:pPr>
+        <w:rPr>
+          <w:sz w:val="24"/>
+          <w:szCs w:val="24"/>
+        </w:rPr>
+      </w:pPr>
+      <w:r>
+        <w:rPr>
+          <w:sz w:val="24"/>
+          <w:szCs w:val="24"/>
+        </w:rPr>
+        <w:t xml:space="preserve">Backward pass -&gt; </w:t>
+      </w:r>
+      <w:r>
+        <w:rPr>
+          <w:sz w:val="24"/>
+          <w:szCs w:val="24"/>
+        </w:rPr>
+        <w:t>Compute the gradients / derivatives</w:t>
+      </w:r>
+    </w:p>
+    <w:p>
+      <w:pPr>
+        <w:rPr>
+          <w:sz w:val="24"/>
+          <w:szCs w:val="24"/>
+        </w:rPr>
+      </w:pPr>
+    </w:p>
+    <w:p>
+      <w:pPr>
+        <w:rPr>
+          <w:b/>
+          <w:bCs/>
+          <w:sz w:val="24"/>
+          <w:szCs w:val="24"/>
+        </w:rPr>
+      </w:pPr>
+      <w:r>
+        <w:rPr>
+          <w:b/>
+          <w:bCs/>
+          <w:sz w:val="24"/>
+          <w:szCs w:val="24"/>
+        </w:rPr>
+        <w:t>Computing derivatives</w:t>
+      </w:r>
+    </w:p>
+    <w:p>
+      <w:pPr>
+        <w:rPr>
+          <w:b/>
+          <w:bCs/>
+          <w:sz w:val="24"/>
+          <w:szCs w:val="24"/>
+        </w:rPr>
+      </w:pPr>
+      <w:r>
+        <w:rPr>
+          <w:b/>
+          <w:bCs/>
+          <w:sz w:val="24"/>
+          <w:szCs w:val="24"/>
+        </w:rPr>
+        <w:drawing>
+          <wp:inline distT="0" distB="0" distL="0" distR="0" wp14:anchorId="2F9BF906" wp14:editId="0A78BA83">
+            <wp:extent cx="4808220" cy="1155308"/>
+            <wp:effectExtent l="0" t="0" r="0" b="6985"/>
+            <wp:docPr id="12" name="Picture 12" descr="Diagram&#10;&#10;Description automatically generated"/>
+            <wp:cNvGraphicFramePr>
+              <a:graphicFrameLocks xmlns:a="http://schemas.openxmlformats.org/drawingml/2006/main" noChangeAspect="1"/>
+            </wp:cNvGraphicFramePr>
+            <a:graphic xmlns:a="http://schemas.openxmlformats.org/drawingml/2006/main">
+              <a:graphicData uri="http://schemas.openxmlformats.org/drawingml/2006/picture">
+                <pic:pic xmlns:pic="http://schemas.openxmlformats.org/drawingml/2006/picture">
+                  <pic:nvPicPr>
+                    <pic:cNvPr id="12" name="Picture 12" descr="Diagram&#10;&#10;Description automatically generated"/>
+                    <pic:cNvPicPr/>
+                  </pic:nvPicPr>
+                  <pic:blipFill>
+                    <a:blip r:embed="rId16"/>
+                    <a:stretch>
+                      <a:fillRect/>
+                    </a:stretch>
+                  </pic:blipFill>
+                  <pic:spPr>
+                    <a:xfrm>
+                      <a:off x="0" y="0"/>
+                      <a:ext cx="4824688" cy="1159265"/>
+                    </a:xfrm>
+                    <a:prstGeom prst="rect">
+                      <a:avLst/>
+                    </a:prstGeom>
+                  </pic:spPr>
+                </pic:pic>
+              </a:graphicData>
+            </a:graphic>
+          </wp:inline>
+        </w:drawing>
+      </w:r>
+    </w:p>
+    <w:p>
+      <w:pPr>
+        <w:rPr>
+          <w:sz w:val="24"/>
+          <w:szCs w:val="24"/>
+        </w:rPr>
+      </w:pPr>
+      <w:r>
+        <w:rPr>
+          <w:sz w:val="24"/>
+          <w:szCs w:val="24"/>
+        </w:rPr>
+        <w:t xml:space="preserve">In this course, </w:t>
+      </w:r>
+      <w:proofErr w:type="spellStart"/>
+      <w:r>
+        <w:rPr>
+          <w:sz w:val="24"/>
+          <w:szCs w:val="24"/>
+        </w:rPr>
+        <w:t>dvar</w:t>
+      </w:r>
+      <w:proofErr w:type="spellEnd"/>
+      <w:r>
+        <w:rPr>
+          <w:sz w:val="24"/>
+          <w:szCs w:val="24"/>
+        </w:rPr>
+        <w:t xml:space="preserve"> is the notation of the derivative of the cost function with respect to the variables</w:t>
+      </w:r>
+    </w:p>
+    <w:p>
+      <w:pPr>
+        <w:rPr>
+          <w:sz w:val="24"/>
+          <w:szCs w:val="24"/>
+        </w:rPr>
+      </w:pPr>
+      <w:r>
+        <w:rPr>
+          <w:sz w:val="24"/>
+          <w:szCs w:val="24"/>
+        </w:rPr>
+        <w:t>To compute the derivative of J with respect to a, we use the chain rule:</w:t>
+      </w:r>
+    </w:p>
+    <w:p>
+      <w:pPr>
+        <w:rPr>
+          <w:sz w:val="24"/>
+          <w:szCs w:val="24"/>
+        </w:rPr>
+      </w:pPr>
+      <w:r>
+        <w:rPr>
+          <w:sz w:val="24"/>
+          <w:szCs w:val="24"/>
+        </w:rPr>
+        <w:drawing>
+          <wp:inline distT="0" distB="0" distL="0" distR="0" wp14:anchorId="1ADB7825" wp14:editId="709CF5A3">
+            <wp:extent cx="409632" cy="523948"/>
+            <wp:effectExtent l="0" t="0" r="9525" b="9525"/>
+            <wp:docPr id="13" name="Picture 13"/>
+            <wp:cNvGraphicFramePr>
+              <a:graphicFrameLocks xmlns:a="http://schemas.openxmlformats.org/drawingml/2006/main" noChangeAspect="1"/>
+            </wp:cNvGraphicFramePr>
+            <a:graphic xmlns:a="http://schemas.openxmlformats.org/drawingml/2006/main">
+              <a:graphicData uri="http://schemas.openxmlformats.org/drawingml/2006/picture">
+                <pic:pic xmlns:pic="http://schemas.openxmlformats.org/drawingml/2006/picture">
+                  <pic:nvPicPr>
+                    <pic:cNvPr id="1" name=""/>
+                    <pic:cNvPicPr/>
+                  </pic:nvPicPr>
+                  <pic:blipFill>
+                    <a:blip r:embed="rId17"/>
+                    <a:stretch>
+                      <a:fillRect/>
+                    </a:stretch>
+                  </pic:blipFill>
+                  <pic:spPr>
+                    <a:xfrm>
+                      <a:off x="0" y="0"/>
+                      <a:ext cx="409632" cy="523948"/>
+                    </a:xfrm>
+                    <a:prstGeom prst="rect">
+                      <a:avLst/>
+                    </a:prstGeom>
+                  </pic:spPr>
+                </pic:pic>
+              </a:graphicData>
+            </a:graphic>
+          </wp:inline>
+        </w:drawing>
+      </w:r>
+      <w:r>
+        <w:rPr>
+          <w:sz w:val="24"/>
+          <w:szCs w:val="24"/>
+        </w:rPr>
+        <w:t xml:space="preserve"> = </w:t>
+      </w:r>
+      <w:r>
+        <w:rPr>
+          <w:sz w:val="24"/>
+          <w:szCs w:val="24"/>
+        </w:rPr>
+        <w:drawing>
+          <wp:inline distT="0" distB="0" distL="0" distR="0" wp14:anchorId="626882A3" wp14:editId="5E689DAD">
+            <wp:extent cx="790685" cy="581106"/>
+            <wp:effectExtent l="0" t="0" r="9525" b="9525"/>
+            <wp:docPr id="14" name="Picture 14" descr="Text&#10;&#10;Description automatically generated"/>
+            <wp:cNvGraphicFramePr>
+              <a:graphicFrameLocks xmlns:a="http://schemas.openxmlformats.org/drawingml/2006/main" noChangeAspect="1"/>
+            </wp:cNvGraphicFramePr>
+            <a:graphic xmlns:a="http://schemas.openxmlformats.org/drawingml/2006/main">
+              <a:graphicData uri="http://schemas.openxmlformats.org/drawingml/2006/picture">
+                <pic:pic xmlns:pic="http://schemas.openxmlformats.org/drawingml/2006/picture">
+                  <pic:nvPicPr>
+                    <pic:cNvPr id="14" name="Picture 14" descr="Text&#10;&#10;Description automatically generated"/>
+                    <pic:cNvPicPr/>
+                  </pic:nvPicPr>
+                  <pic:blipFill>
+                    <a:blip r:embed="rId18"/>
+                    <a:stretch>
+                      <a:fillRect/>
+                    </a:stretch>
+                  </pic:blipFill>
+                  <pic:spPr>
+                    <a:xfrm>
+                      <a:off x="0" y="0"/>
+                      <a:ext cx="790685" cy="581106"/>
+                    </a:xfrm>
+                    <a:prstGeom prst="rect">
+                      <a:avLst/>
+                    </a:prstGeom>
+                  </pic:spPr>
+                </pic:pic>
+              </a:graphicData>
+            </a:graphic>
+          </wp:inline>
+        </w:drawing>
+      </w:r>
+    </w:p>
+    <w:p>
+      <w:pPr>
+        <w:rPr>
+          <w:sz w:val="24"/>
+          <w:szCs w:val="24"/>
+        </w:rPr>
+      </w:pPr>
+      <w:r>
+        <w:rPr>
+          <w:sz w:val="24"/>
+          <w:szCs w:val="24"/>
+        </w:rPr>
+        <w:t xml:space="preserve">To compute derivates we can use the defined formula, or to use the definition, but in which we consider x0 to be a small value, such as 0.001 </w:t>
+      </w:r>
+    </w:p>
+    <w:p>
+      <w:pPr>
+        <w:rPr>
+          <w:sz w:val="24"/>
+          <w:szCs w:val="24"/>
+        </w:rPr>
+      </w:pPr>
+    </w:p>
+    <w:p>
+      <w:pPr>
+        <w:rPr>
+          <w:b/>
+          <w:bCs/>
+          <w:sz w:val="24"/>
+          <w:szCs w:val="24"/>
+        </w:rPr>
+      </w:pPr>
+      <w:r>
+        <w:rPr>
+          <w:b/>
+          <w:bCs/>
+          <w:sz w:val="24"/>
+          <w:szCs w:val="24"/>
+        </w:rPr>
+        <w:t>Logistic Regression Gradient Descent</w:t>
+      </w:r>
+    </w:p>
+    <w:p>
+      <w:pPr>
+        <w:rPr>
+          <w:sz w:val="24"/>
+          <w:szCs w:val="24"/>
+        </w:rPr>
+      </w:pPr>
+      <w:r>
+        <w:rPr>
+          <w:sz w:val="24"/>
+          <w:szCs w:val="24"/>
+        </w:rPr>
+        <w:drawing>
+          <wp:inline distT="0" distB="0" distL="0" distR="0" wp14:anchorId="355ED274" wp14:editId="59CC6D64">
+            <wp:extent cx="5943600" cy="1456055"/>
+            <wp:effectExtent l="0" t="0" r="0" b="0"/>
+            <wp:docPr id="15" name="Picture 15" descr="Diagram&#10;&#10;Description automatically generated"/>
+            <wp:cNvGraphicFramePr>
+              <a:graphicFrameLocks xmlns:a="http://schemas.openxmlformats.org/drawingml/2006/main" noChangeAspect="1"/>
+            </wp:cNvGraphicFramePr>
+            <a:graphic xmlns:a="http://schemas.openxmlformats.org/drawingml/2006/main">
+              <a:graphicData uri="http://schemas.openxmlformats.org/drawingml/2006/picture">
+                <pic:pic xmlns:pic="http://schemas.openxmlformats.org/drawingml/2006/picture">
+                  <pic:nvPicPr>
+                    <pic:cNvPr id="15" name="Picture 15" descr="Diagram&#10;&#10;Description automatically generated"/>
+                    <pic:cNvPicPr/>
+                  </pic:nvPicPr>
+                  <pic:blipFill>
+                    <a:blip r:embed="rId19"/>
+                    <a:stretch>
+                      <a:fillRect/>
+                    </a:stretch>
+                  </pic:blipFill>
+                  <pic:spPr>
+                    <a:xfrm>
+                      <a:off x="0" y="0"/>
+                      <a:ext cx="5943600" cy="1456055"/>
+                    </a:xfrm>
+                    <a:prstGeom prst="rect">
+                      <a:avLst/>
+                    </a:prstGeom>
+                  </pic:spPr>
+                </pic:pic>
+              </a:graphicData>
+            </a:graphic>
+          </wp:inline>
+        </w:drawing>
+      </w:r>
+    </w:p>
+    <w:p>
+      <w:pPr>
+        <w:rPr>
+          <w:sz w:val="24"/>
+          <w:szCs w:val="24"/>
+        </w:rPr>
+      </w:pPr>
+      <w:r>
+        <w:rPr>
+          <w:sz w:val="24"/>
+          <w:szCs w:val="24"/>
+        </w:rPr>
+        <w:t>We have to update w1, w2 and b; for example w1 := w1 – alpha * dw1</w:t>
+      </w:r>
+    </w:p>
+    <w:p>
+      <w:pPr>
+        <w:rPr>
+          <w:b/>
+          <w:bCs/>
+          <w:sz w:val="24"/>
+          <w:szCs w:val="24"/>
+        </w:rPr>
+      </w:pPr>
+      <w:r>
+        <w:rPr>
+          <w:b/>
+          <w:bCs/>
+          <w:sz w:val="24"/>
+          <w:szCs w:val="24"/>
+        </w:rPr>
+        <w:lastRenderedPageBreak/>
+        <w:t>Gradient Descent on m Examples</w:t>
+      </w:r>
+    </w:p>
+    <w:p>
+      <w:pPr>
+        <w:rPr>
+          <w:sz w:val="24"/>
+          <w:szCs w:val="24"/>
+        </w:rPr>
+      </w:pPr>
+      <w:r>
+        <w:rPr>
+          <w:sz w:val="24"/>
+          <w:szCs w:val="24"/>
+        </w:rPr>
+        <w:t xml:space="preserve">The superscript notation denotes the indices / number of the </w:t>
+      </w:r>
+      <w:r>
+        <w:rPr>
+          <w:sz w:val="24"/>
+          <w:szCs w:val="24"/>
+        </w:rPr>
+        <w:t>data</w:t>
+      </w:r>
+      <w:r>
+        <w:rPr>
+          <w:sz w:val="24"/>
+          <w:szCs w:val="24"/>
+        </w:rPr>
+        <w:t xml:space="preserve"> example</w:t>
+      </w:r>
+    </w:p>
+    <w:p>
+      <w:pPr>
+        <w:rPr>
+          <w:sz w:val="24"/>
+          <w:szCs w:val="24"/>
+        </w:rPr>
+      </w:pPr>
+      <w:r>
+        <w:rPr>
+          <w:sz w:val="24"/>
+          <w:szCs w:val="24"/>
+        </w:rPr>
+        <w:drawing>
+          <wp:inline distT="0" distB="0" distL="0" distR="0" wp14:anchorId="450268F8" wp14:editId="7133B55C">
+            <wp:extent cx="4732020" cy="1143572"/>
+            <wp:effectExtent l="0" t="0" r="0" b="0"/>
+            <wp:docPr id="16" name="Picture 16" descr="Text&#10;&#10;Description automatically generated"/>
+            <wp:cNvGraphicFramePr>
+              <a:graphicFrameLocks xmlns:a="http://schemas.openxmlformats.org/drawingml/2006/main" noChangeAspect="1"/>
+            </wp:cNvGraphicFramePr>
+            <a:graphic xmlns:a="http://schemas.openxmlformats.org/drawingml/2006/main">
+              <a:graphicData uri="http://schemas.openxmlformats.org/drawingml/2006/picture">
+                <pic:pic xmlns:pic="http://schemas.openxmlformats.org/drawingml/2006/picture">
+                  <pic:nvPicPr>
+                    <pic:cNvPr id="16" name="Picture 16" descr="Text&#10;&#10;Description automatically generated"/>
+                    <pic:cNvPicPr/>
+                  </pic:nvPicPr>
+                  <pic:blipFill>
+                    <a:blip r:embed="rId20"/>
+                    <a:stretch>
+                      <a:fillRect/>
+                    </a:stretch>
+                  </pic:blipFill>
+                  <pic:spPr>
+                    <a:xfrm>
+                      <a:off x="0" y="0"/>
+                      <a:ext cx="4759994" cy="1150332"/>
+                    </a:xfrm>
+                    <a:prstGeom prst="rect">
+                      <a:avLst/>
+                    </a:prstGeom>
+                  </pic:spPr>
+                </pic:pic>
+              </a:graphicData>
+            </a:graphic>
+          </wp:inline>
+        </w:drawing>
+      </w:r>
+    </w:p>
+    <w:p>
+      <w:pPr>
+        <w:rPr>
+          <w:sz w:val="24"/>
+          <w:szCs w:val="24"/>
+        </w:rPr>
+      </w:pPr>
+      <w:r>
+        <w:rPr>
+          <w:sz w:val="24"/>
+          <w:szCs w:val="24"/>
+        </w:rPr>
+        <w:t xml:space="preserve">We initialize J, dw1, dw2 and </w:t>
+      </w:r>
+      <w:proofErr w:type="spellStart"/>
+      <w:r>
+        <w:rPr>
+          <w:sz w:val="24"/>
+          <w:szCs w:val="24"/>
+        </w:rPr>
+        <w:t>db</w:t>
+      </w:r>
+      <w:proofErr w:type="spellEnd"/>
+      <w:r>
+        <w:rPr>
+          <w:sz w:val="24"/>
+          <w:szCs w:val="24"/>
+        </w:rPr>
+        <w:t xml:space="preserve"> with 0 and we compute them by adding the value computed in relation with each training example; after that we divide each variable with the number of examples</w:t>
+      </w:r>
+    </w:p>
+    <w:p>
+      <w:pPr>
+        <w:rPr>
+          <w:sz w:val="24"/>
+          <w:szCs w:val="24"/>
+        </w:rPr>
+      </w:pPr>
+      <w:r>
+        <w:rPr>
+          <w:sz w:val="24"/>
+          <w:szCs w:val="24"/>
+        </w:rPr>
+        <w:t>One iteration of the gradient descent means that we update w1, w2 and b:</w:t>
+      </w:r>
+    </w:p>
+    <w:p>
+      <w:pPr>
+        <w:rPr>
+          <w:sz w:val="24"/>
+          <w:szCs w:val="24"/>
+        </w:rPr>
+      </w:pPr>
+      <w:r>
+        <w:rPr>
+          <w:sz w:val="24"/>
+          <w:szCs w:val="24"/>
+        </w:rPr>
+        <w:drawing>
+          <wp:inline distT="0" distB="0" distL="0" distR="0" wp14:anchorId="5383A623" wp14:editId="520FE1D6">
+            <wp:extent cx="2095500" cy="1066800"/>
+            <wp:effectExtent l="0" t="0" r="0" b="0"/>
+            <wp:docPr id="17" name="Picture 17"/>
+            <wp:cNvGraphicFramePr>
+              <a:graphicFrameLocks xmlns:a="http://schemas.openxmlformats.org/drawingml/2006/main" noChangeAspect="1"/>
+            </wp:cNvGraphicFramePr>
+            <a:graphic xmlns:a="http://schemas.openxmlformats.org/drawingml/2006/main">
+              <a:graphicData uri="http://schemas.openxmlformats.org/drawingml/2006/picture">
+                <pic:pic xmlns:pic="http://schemas.openxmlformats.org/drawingml/2006/picture">
+                  <pic:nvPicPr>
+                    <pic:cNvPr id="1" name=""/>
+                    <pic:cNvPicPr/>
+                  </pic:nvPicPr>
+                  <pic:blipFill rotWithShape="1">
+                    <a:blip r:embed="rId21"/>
+                    <a:srcRect t="7363" b="6748"/>
+                    <a:stretch/>
+                  </pic:blipFill>
+                  <pic:spPr bwMode="auto">
+                    <a:xfrm>
+                      <a:off x="0" y="0"/>
+                      <a:ext cx="2095682" cy="1066893"/>
+                    </a:xfrm>
+                    <a:prstGeom prst="rect">
+                      <a:avLst/>
+                    </a:prstGeom>
+                    <a:ln>
+                      <a:noFill/>
+                    </a:ln>
+                    <a:extLst>
+                      <a:ext uri="{53640926-AAD7-44D8-BBD7-CCE9431645EC}">
+                        <a14:shadowObscured xmlns:a14="http://schemas.microsoft.com/office/drawing/2010/main"/>
+                      </a:ext>
+                    </a:extLst>
+                  </pic:spPr>
+                </pic:pic>
+              </a:graphicData>
+            </a:graphic>
+          </wp:inline>
+        </w:drawing>
+      </w:r>
+    </w:p>
+    <w:p>
+      <w:pPr>
+        <w:rPr>
+          <w:sz w:val="24"/>
+          <w:szCs w:val="24"/>
+        </w:rPr>
+      </w:pPr>
+      <w:r>
+        <w:rPr>
+          <w:sz w:val="24"/>
+          <w:szCs w:val="24"/>
+        </w:rPr>
+        <w:t>Because we want to avoid having many for loops, we’ll use the vectorized implementation</w:t>
+      </w:r>
+    </w:p>
+    <w:p>
+      <w:pPr>
+        <w:rPr>
+          <w:sz w:val="24"/>
+          <w:szCs w:val="24"/>
+        </w:rPr>
+      </w:pPr>
+    </w:p>
+    <w:p>
+      <w:pPr>
+        <w:rPr>
           <w:sz w:val="24"/>
           <w:szCs w:val="24"/>
         </w:rPr>
@@ -777,6 +1620,126 @@
     </w:sectPr>
   </w:body>
 </w:document>
+</file>
+
+<file path=word/numbering.xml><?xml version="1.0" encoding="utf-8"?>
+<w:numbering xmlns:wpc="http://schemas.microsoft.com/office/word/2010/wordprocessingCanvas" xmlns:cx="http://schemas.microsoft.com/office/drawing/2014/chartex" xmlns:cx1="http://schemas.microsoft.com/office/drawing/2015/9/8/chartex" xmlns:cx2="http://schemas.microsoft.com/office/drawing/2015/10/21/chartex" xmlns:cx3="http://schemas.microsoft.com/office/drawing/2016/5/9/chartex" xmlns:cx4="http://schemas.microsoft.com/office/drawing/2016/5/10/chartex" xmlns:cx5="http://schemas.microsoft.com/office/drawing/2016/5/11/chartex" xmlns:cx6="http://schemas.microsoft.com/office/drawing/2016/5/12/chartex" xmlns:cx7="http://schemas.microsoft.com/office/drawing/2016/5/13/chartex" xmlns:cx8="http://schemas.microsoft.com/office/drawing/2016/5/14/chartex" xmlns:mc="http://schemas.openxmlformats.org/markup-compatibility/2006" xmlns:aink="http://schemas.microsoft.com/office/drawing/2016/ink" xmlns:am3d="http://schemas.microsoft.com/office/drawing/2017/model3d" xmlns:o="urn:schemas-microsoft-com:office:office" xmlns:oel="http://schemas.microsoft.com/office/2019/extlst" xmlns:r="http://schemas.openxmlformats.org/officeDocument/2006/relationships" xmlns:m="http://schemas.openxmlformats.org/officeDocument/2006/math" xmlns:v="urn:schemas-microsoft-com:vml" xmlns:wp14="http://schemas.microsoft.com/office/word/2010/wordprocessingDrawing" xmlns:wp="http://schemas.openxmlformats.org/drawingml/2006/wordprocessingDrawing" xmlns:w10="urn:schemas-microsoft-com:office:word" xmlns:w="http://schemas.openxmlformats.org/wordprocessingml/2006/main" xmlns:w14="http://schemas.microsoft.com/office/word/2010/wordml" xmlns:w15="http://schemas.microsoft.com/office/word/2012/wordml" xmlns:w16cex="http://schemas.microsoft.com/office/word/2018/wordml/cex" xmlns:w16cid="http://schemas.microsoft.com/office/word/2016/wordml/cid" xmlns:w16="http://schemas.microsoft.com/office/word/2018/wordml" xmlns:w16sdtdh="http://schemas.microsoft.com/office/word/2020/wordml/sdtdatahash" xmlns:w16se="http://schemas.microsoft.com/office/word/2015/wordml/symex" xmlns:wpg="http://schemas.microsoft.com/office/word/2010/wordprocessingGroup" xmlns:wpi="http://schemas.microsoft.com/office/word/2010/wordprocessingInk" xmlns:wne="http://schemas.microsoft.com/office/word/2006/wordml" xmlns:wps="http://schemas.microsoft.com/office/word/2010/wordprocessingShape" mc:Ignorable="w14 w15 w16se w16cid w16 w16cex w16sdtdh wp14">
+  <w:abstractNum w:abstractNumId="0" w15:restartNumberingAfterBreak="0">
+    <w:nsid w:val="62CD164D"/>
+    <w:multiLevelType w:val="hybridMultilevel"/>
+    <w:tmpl w:val="34B21FC0"/>
+    <w:lvl w:ilvl="0" w:tplc="C93A4A50">
+      <w:numFmt w:val="bullet"/>
+      <w:lvlText w:val=""/>
+      <w:lvlJc w:val="left"/>
+      <w:pPr>
+        <w:ind w:left="720" w:hanging="360"/>
+      </w:pPr>
+      <w:rPr>
+        <w:rFonts w:ascii="Wingdings" w:eastAsiaTheme="minorHAnsi" w:hAnsi="Wingdings" w:cstheme="minorBidi" w:hint="default"/>
+      </w:rPr>
+    </w:lvl>
+    <w:lvl w:ilvl="1" w:tplc="04090003" w:tentative="1">
+      <w:start w:val="1"/>
+      <w:numFmt w:val="bullet"/>
+      <w:lvlText w:val="o"/>
+      <w:lvlJc w:val="left"/>
+      <w:pPr>
+        <w:ind w:left="1440" w:hanging="360"/>
+      </w:pPr>
+      <w:rPr>
+        <w:rFonts w:ascii="Courier New" w:hAnsi="Courier New" w:cs="Courier New" w:hint="default"/>
+      </w:rPr>
+    </w:lvl>
+    <w:lvl w:ilvl="2" w:tplc="04090005" w:tentative="1">
+      <w:start w:val="1"/>
+      <w:numFmt w:val="bullet"/>
+      <w:lvlText w:val=""/>
+      <w:lvlJc w:val="left"/>
+      <w:pPr>
+        <w:ind w:left="2160" w:hanging="360"/>
+      </w:pPr>
+      <w:rPr>
+        <w:rFonts w:ascii="Wingdings" w:hAnsi="Wingdings" w:hint="default"/>
+      </w:rPr>
+    </w:lvl>
+    <w:lvl w:ilvl="3" w:tplc="04090001" w:tentative="1">
+      <w:start w:val="1"/>
+      <w:numFmt w:val="bullet"/>
+      <w:lvlText w:val=""/>
+      <w:lvlJc w:val="left"/>
+      <w:pPr>
+        <w:ind w:left="2880" w:hanging="360"/>
+      </w:pPr>
+      <w:rPr>
+        <w:rFonts w:ascii="Symbol" w:hAnsi="Symbol" w:hint="default"/>
+      </w:rPr>
+    </w:lvl>
+    <w:lvl w:ilvl="4" w:tplc="04090003" w:tentative="1">
+      <w:start w:val="1"/>
+      <w:numFmt w:val="bullet"/>
+      <w:lvlText w:val="o"/>
+      <w:lvlJc w:val="left"/>
+      <w:pPr>
+        <w:ind w:left="3600" w:hanging="360"/>
+      </w:pPr>
+      <w:rPr>
+        <w:rFonts w:ascii="Courier New" w:hAnsi="Courier New" w:cs="Courier New" w:hint="default"/>
+      </w:rPr>
+    </w:lvl>
+    <w:lvl w:ilvl="5" w:tplc="04090005" w:tentative="1">
+      <w:start w:val="1"/>
+      <w:numFmt w:val="bullet"/>
+      <w:lvlText w:val=""/>
+      <w:lvlJc w:val="left"/>
+      <w:pPr>
+        <w:ind w:left="4320" w:hanging="360"/>
+      </w:pPr>
+      <w:rPr>
+        <w:rFonts w:ascii="Wingdings" w:hAnsi="Wingdings" w:hint="default"/>
+      </w:rPr>
+    </w:lvl>
+    <w:lvl w:ilvl="6" w:tplc="04090001" w:tentative="1">
+      <w:start w:val="1"/>
+      <w:numFmt w:val="bullet"/>
+      <w:lvlText w:val=""/>
+      <w:lvlJc w:val="left"/>
+      <w:pPr>
+        <w:ind w:left="5040" w:hanging="360"/>
+      </w:pPr>
+      <w:rPr>
+        <w:rFonts w:ascii="Symbol" w:hAnsi="Symbol" w:hint="default"/>
+      </w:rPr>
+    </w:lvl>
+    <w:lvl w:ilvl="7" w:tplc="04090003" w:tentative="1">
+      <w:start w:val="1"/>
+      <w:numFmt w:val="bullet"/>
+      <w:lvlText w:val="o"/>
+      <w:lvlJc w:val="left"/>
+      <w:pPr>
+        <w:ind w:left="5760" w:hanging="360"/>
+      </w:pPr>
+      <w:rPr>
+        <w:rFonts w:ascii="Courier New" w:hAnsi="Courier New" w:cs="Courier New" w:hint="default"/>
+      </w:rPr>
+    </w:lvl>
+    <w:lvl w:ilvl="8" w:tplc="04090005" w:tentative="1">
+      <w:start w:val="1"/>
+      <w:numFmt w:val="bullet"/>
+      <w:lvlText w:val=""/>
+      <w:lvlJc w:val="left"/>
+      <w:pPr>
+        <w:ind w:left="6480" w:hanging="360"/>
+      </w:pPr>
+      <w:rPr>
+        <w:rFonts w:ascii="Wingdings" w:hAnsi="Wingdings" w:hint="default"/>
+      </w:rPr>
+    </w:lvl>
+  </w:abstractNum>
+  <w:num w:numId="1" w16cid:durableId="1594588901">
+    <w:abstractNumId w:val="0"/>
+  </w:num>
+</w:numbering>
 </file>
 
 <file path=word/styles.xml><?xml version="1.0" encoding="utf-8"?>
@@ -1205,6 +2168,17 @@
     <w:semiHidden/>
     <w:unhideWhenUsed/>
   </w:style>
+  <w:style w:type="paragraph" w:styleId="ListParagraph">
+    <w:name w:val="List Paragraph"/>
+    <w:basedOn w:val="Normal"/>
+    <w:uiPriority w:val="34"/>
+    <w:qFormat/>
+    <w:rsid w:val="00FB2904"/>
+    <w:pPr>
+      <w:ind w:left="720"/>
+      <w:contextualSpacing/>
+    </w:pPr>
+  </w:style>
 </w:styles>
 </file>
 

</xml_diff>

<commit_message>
finished the lessons about the vectorization of gradient descent for logistic regression
</commit_message>
<xml_diff>
--- a/Course 1 - Neural Networks and Deep Learning/Week 2/Week 2 - Notes.docx
+++ b/Course 1 - Neural Networks and Deep Learning/Week 2/Week 2 - Notes.docx
@@ -1780,6 +1780,692 @@
     <w:p>
       <w:pPr>
         <w:rPr>
+          <w:sz w:val="24"/>
+          <w:szCs w:val="24"/>
+        </w:rPr>
+      </w:pPr>
+    </w:p>
+    <w:p>
+      <w:pPr>
+        <w:rPr>
+          <w:b/>
+          <w:bCs/>
+          <w:sz w:val="28"/>
+          <w:szCs w:val="28"/>
+        </w:rPr>
+      </w:pPr>
+      <w:r>
+        <w:rPr>
+          <w:b/>
+          <w:bCs/>
+          <w:sz w:val="28"/>
+          <w:szCs w:val="28"/>
+        </w:rPr>
+        <w:t>Python and Vectorization</w:t>
+      </w:r>
+    </w:p>
+    <w:p>
+      <w:pPr>
+        <w:rPr>
+          <w:b/>
+          <w:bCs/>
+          <w:sz w:val="24"/>
+          <w:szCs w:val="24"/>
+        </w:rPr>
+      </w:pPr>
+      <w:r>
+        <w:rPr>
+          <w:b/>
+          <w:bCs/>
+          <w:sz w:val="24"/>
+          <w:szCs w:val="24"/>
+        </w:rPr>
+        <w:t>Vectorization</w:t>
+      </w:r>
+    </w:p>
+    <w:p>
+      <w:pPr>
+        <w:rPr>
+          <w:sz w:val="24"/>
+          <w:szCs w:val="24"/>
+        </w:rPr>
+      </w:pPr>
+      <w:r>
+        <w:rPr>
+          <w:sz w:val="24"/>
+          <w:szCs w:val="24"/>
+        </w:rPr>
+        <w:t xml:space="preserve">Just by multiplying vectors / matrices without using for loops we can speed up the code by </w:t>
+      </w:r>
+      <w:proofErr w:type="spellStart"/>
+      <w:r>
+        <w:rPr>
+          <w:sz w:val="24"/>
+          <w:szCs w:val="24"/>
+        </w:rPr>
+        <w:t>hundred</w:t>
+      </w:r>
+      <w:proofErr w:type="spellEnd"/>
+      <w:r>
+        <w:rPr>
+          <w:sz w:val="24"/>
+          <w:szCs w:val="24"/>
+        </w:rPr>
+        <w:t xml:space="preserve"> of </w:t>
+      </w:r>
+      <w:proofErr w:type="gramStart"/>
+      <w:r>
+        <w:rPr>
+          <w:sz w:val="24"/>
+          <w:szCs w:val="24"/>
+        </w:rPr>
+        <w:t>times</w:t>
+      </w:r>
+      <w:proofErr w:type="gramEnd"/>
+    </w:p>
+    <w:p>
+      <w:pPr>
+        <w:rPr>
+          <w:sz w:val="24"/>
+          <w:szCs w:val="24"/>
+        </w:rPr>
+      </w:pPr>
+      <w:r>
+        <w:rPr>
+          <w:sz w:val="24"/>
+          <w:szCs w:val="24"/>
+        </w:rPr>
+        <w:t xml:space="preserve">For example we can use </w:t>
+      </w:r>
+      <w:proofErr w:type="gramStart"/>
+      <w:r>
+        <w:rPr>
+          <w:sz w:val="24"/>
+          <w:szCs w:val="24"/>
+        </w:rPr>
+        <w:t>np.dot(</w:t>
+      </w:r>
+      <w:proofErr w:type="gramEnd"/>
+      <w:r>
+        <w:rPr>
+          <w:sz w:val="24"/>
+          <w:szCs w:val="24"/>
+        </w:rPr>
+        <w:t>vec1, vec2) to multiply 2 vectors</w:t>
+      </w:r>
+    </w:p>
+    <w:p>
+      <w:pPr>
+        <w:rPr>
+          <w:sz w:val="24"/>
+          <w:szCs w:val="24"/>
+        </w:rPr>
+      </w:pPr>
+      <w:r>
+        <w:rPr>
+          <w:sz w:val="24"/>
+          <w:szCs w:val="24"/>
+        </w:rPr>
+        <w:t>Vectorized implementation benefit because of the SIMD instructions that are implemented on the CPU and GPU</w:t>
+      </w:r>
+    </w:p>
+    <w:p>
+      <w:pPr>
+        <w:rPr>
+          <w:sz w:val="24"/>
+          <w:szCs w:val="24"/>
+        </w:rPr>
+      </w:pPr>
+    </w:p>
+    <w:p>
+      <w:pPr>
+        <w:rPr>
+          <w:b/>
+          <w:bCs/>
+          <w:sz w:val="24"/>
+          <w:szCs w:val="24"/>
+        </w:rPr>
+      </w:pPr>
+      <w:r>
+        <w:rPr>
+          <w:b/>
+          <w:bCs/>
+          <w:sz w:val="24"/>
+          <w:szCs w:val="24"/>
+        </w:rPr>
+        <w:t>More Vectorization Examples</w:t>
+      </w:r>
+    </w:p>
+    <w:p>
+      <w:pPr>
+        <w:rPr>
+          <w:sz w:val="24"/>
+          <w:szCs w:val="24"/>
+        </w:rPr>
+      </w:pPr>
+      <w:r>
+        <w:rPr>
+          <w:sz w:val="24"/>
+          <w:szCs w:val="24"/>
+        </w:rPr>
+        <w:t xml:space="preserve">Even the computation of the e^ of each </w:t>
+      </w:r>
+      <w:proofErr w:type="gramStart"/>
+      <w:r>
+        <w:rPr>
+          <w:sz w:val="24"/>
+          <w:szCs w:val="24"/>
+        </w:rPr>
+        <w:t>elements</w:t>
+      </w:r>
+      <w:proofErr w:type="gramEnd"/>
+      <w:r>
+        <w:rPr>
+          <w:sz w:val="24"/>
+          <w:szCs w:val="24"/>
+        </w:rPr>
+        <w:t xml:space="preserve"> of a vector can be vectorized with </w:t>
+      </w:r>
+      <w:proofErr w:type="spellStart"/>
+      <w:r>
+        <w:rPr>
+          <w:sz w:val="24"/>
+          <w:szCs w:val="24"/>
+        </w:rPr>
+        <w:t>np.exp</w:t>
+      </w:r>
+      <w:proofErr w:type="spellEnd"/>
+      <w:r>
+        <w:rPr>
+          <w:sz w:val="24"/>
+          <w:szCs w:val="24"/>
+        </w:rPr>
+        <w:t>(vector)</w:t>
+      </w:r>
+    </w:p>
+    <w:p>
+      <w:pPr>
+        <w:rPr>
+          <w:sz w:val="24"/>
+          <w:szCs w:val="24"/>
+        </w:rPr>
+      </w:pPr>
+      <w:r>
+        <w:rPr>
+          <w:sz w:val="24"/>
+          <w:szCs w:val="24"/>
+        </w:rPr>
+        <w:t xml:space="preserve">To vectorize the logistic regression, we would use </w:t>
+      </w:r>
+      <w:proofErr w:type="spellStart"/>
+      <w:r>
+        <w:rPr>
+          <w:sz w:val="24"/>
+          <w:szCs w:val="24"/>
+        </w:rPr>
+        <w:t>dw</w:t>
+      </w:r>
+      <w:proofErr w:type="spellEnd"/>
+      <w:r>
+        <w:rPr>
+          <w:sz w:val="24"/>
+          <w:szCs w:val="24"/>
+        </w:rPr>
+        <w:t xml:space="preserve"> as a vector instead of using dw1, dw2 and so on</w:t>
+      </w:r>
+    </w:p>
+    <w:p>
+      <w:pPr>
+        <w:rPr>
+          <w:b/>
+          <w:bCs/>
+          <w:sz w:val="24"/>
+          <w:szCs w:val="24"/>
+        </w:rPr>
+      </w:pPr>
+      <w:r>
+        <w:rPr>
+          <w:b/>
+          <w:bCs/>
+          <w:sz w:val="24"/>
+          <w:szCs w:val="24"/>
+        </w:rPr>
+        <w:lastRenderedPageBreak/>
+        <w:t>Vectorizing Logistic Regression</w:t>
+      </w:r>
+    </w:p>
+    <w:p>
+      <w:pPr>
+        <w:rPr>
+          <w:b/>
+          <w:bCs/>
+          <w:sz w:val="24"/>
+          <w:szCs w:val="24"/>
+        </w:rPr>
+      </w:pPr>
+      <w:r>
+        <w:rPr>
+          <w:b/>
+          <w:bCs/>
+          <w:sz w:val="24"/>
+          <w:szCs w:val="24"/>
+        </w:rPr>
+        <w:drawing>
+          <wp:inline distT="0" distB="0" distL="0" distR="0" wp14:anchorId="3BE323FB" wp14:editId="5F014523">
+            <wp:extent cx="5356860" cy="614665"/>
+            <wp:effectExtent l="0" t="0" r="0" b="0"/>
+            <wp:docPr id="18" name="Picture 18"/>
+            <wp:cNvGraphicFramePr>
+              <a:graphicFrameLocks xmlns:a="http://schemas.openxmlformats.org/drawingml/2006/main" noChangeAspect="1"/>
+            </wp:cNvGraphicFramePr>
+            <a:graphic xmlns:a="http://schemas.openxmlformats.org/drawingml/2006/main">
+              <a:graphicData uri="http://schemas.openxmlformats.org/drawingml/2006/picture">
+                <pic:pic xmlns:pic="http://schemas.openxmlformats.org/drawingml/2006/picture">
+                  <pic:nvPicPr>
+                    <pic:cNvPr id="1" name=""/>
+                    <pic:cNvPicPr/>
+                  </pic:nvPicPr>
+                  <pic:blipFill>
+                    <a:blip r:embed="rId22"/>
+                    <a:stretch>
+                      <a:fillRect/>
+                    </a:stretch>
+                  </pic:blipFill>
+                  <pic:spPr>
+                    <a:xfrm>
+                      <a:off x="0" y="0"/>
+                      <a:ext cx="5392331" cy="618735"/>
+                    </a:xfrm>
+                    <a:prstGeom prst="rect">
+                      <a:avLst/>
+                    </a:prstGeom>
+                  </pic:spPr>
+                </pic:pic>
+              </a:graphicData>
+            </a:graphic>
+          </wp:inline>
+        </w:drawing>
+      </w:r>
+    </w:p>
+    <w:p>
+      <w:pPr>
+        <w:rPr>
+          <w:sz w:val="24"/>
+          <w:szCs w:val="24"/>
+        </w:rPr>
+      </w:pPr>
+      <w:r>
+        <w:rPr>
+          <w:sz w:val="24"/>
+          <w:szCs w:val="24"/>
+        </w:rPr>
+        <w:t xml:space="preserve">To compute z1, z2 </w:t>
+      </w:r>
+      <w:proofErr w:type="spellStart"/>
+      <w:r>
+        <w:rPr>
+          <w:sz w:val="24"/>
+          <w:szCs w:val="24"/>
+        </w:rPr>
+        <w:t>etc</w:t>
+      </w:r>
+      <w:proofErr w:type="spellEnd"/>
+      <w:r>
+        <w:rPr>
+          <w:sz w:val="24"/>
+          <w:szCs w:val="24"/>
+        </w:rPr>
+        <w:t xml:space="preserve"> we can use a vectorized </w:t>
+      </w:r>
+      <w:proofErr w:type="gramStart"/>
+      <w:r>
+        <w:rPr>
+          <w:sz w:val="24"/>
+          <w:szCs w:val="24"/>
+        </w:rPr>
+        <w:t>implementation</w:t>
+      </w:r>
+      <w:proofErr w:type="gramEnd"/>
+    </w:p>
+    <w:p>
+      <w:pPr>
+        <w:rPr>
+          <w:sz w:val="24"/>
+          <w:szCs w:val="24"/>
+        </w:rPr>
+      </w:pPr>
+      <w:r>
+        <w:rPr>
+          <w:sz w:val="24"/>
+          <w:szCs w:val="24"/>
+        </w:rPr>
+        <w:drawing>
+          <wp:inline distT="0" distB="0" distL="0" distR="0" wp14:anchorId="351F7EB4" wp14:editId="144C9C4E">
+            <wp:extent cx="3115110" cy="533474"/>
+            <wp:effectExtent l="0" t="0" r="9525" b="0"/>
+            <wp:docPr id="19" name="Picture 19" descr="A picture containing text&#10;&#10;Description automatically generated"/>
+            <wp:cNvGraphicFramePr>
+              <a:graphicFrameLocks xmlns:a="http://schemas.openxmlformats.org/drawingml/2006/main" noChangeAspect="1"/>
+            </wp:cNvGraphicFramePr>
+            <a:graphic xmlns:a="http://schemas.openxmlformats.org/drawingml/2006/main">
+              <a:graphicData uri="http://schemas.openxmlformats.org/drawingml/2006/picture">
+                <pic:pic xmlns:pic="http://schemas.openxmlformats.org/drawingml/2006/picture">
+                  <pic:nvPicPr>
+                    <pic:cNvPr id="19" name="Picture 19" descr="A picture containing text&#10;&#10;Description automatically generated"/>
+                    <pic:cNvPicPr/>
+                  </pic:nvPicPr>
+                  <pic:blipFill>
+                    <a:blip r:embed="rId23"/>
+                    <a:stretch>
+                      <a:fillRect/>
+                    </a:stretch>
+                  </pic:blipFill>
+                  <pic:spPr>
+                    <a:xfrm>
+                      <a:off x="0" y="0"/>
+                      <a:ext cx="3115110" cy="533474"/>
+                    </a:xfrm>
+                    <a:prstGeom prst="rect">
+                      <a:avLst/>
+                    </a:prstGeom>
+                  </pic:spPr>
+                </pic:pic>
+              </a:graphicData>
+            </a:graphic>
+          </wp:inline>
+        </w:drawing>
+      </w:r>
+      <w:r>
+        <w:rPr>
+          <w:sz w:val="24"/>
+          <w:szCs w:val="24"/>
+        </w:rPr>
+        <w:t xml:space="preserve">, when you add a number to a vector, that number is added to each value from the vector; this operation is called </w:t>
+      </w:r>
+      <w:proofErr w:type="gramStart"/>
+      <w:r>
+        <w:rPr>
+          <w:sz w:val="24"/>
+          <w:szCs w:val="24"/>
+        </w:rPr>
+        <w:t>broadcasting</w:t>
+      </w:r>
+      <w:proofErr w:type="gramEnd"/>
+    </w:p>
+    <w:p>
+      <w:pPr>
+        <w:rPr>
+          <w:sz w:val="24"/>
+          <w:szCs w:val="24"/>
+        </w:rPr>
+      </w:pPr>
+    </w:p>
+    <w:p>
+      <w:pPr>
+        <w:rPr>
+          <w:b/>
+          <w:bCs/>
+          <w:sz w:val="24"/>
+          <w:szCs w:val="24"/>
+        </w:rPr>
+      </w:pPr>
+      <w:r>
+        <w:rPr>
+          <w:b/>
+          <w:bCs/>
+          <w:sz w:val="24"/>
+          <w:szCs w:val="24"/>
+        </w:rPr>
+        <w:t>Vectorizing Logistic Regression's Gradient Output</w:t>
+      </w:r>
+    </w:p>
+    <w:p>
+      <w:pPr>
+        <w:rPr>
+          <w:sz w:val="24"/>
+          <w:szCs w:val="24"/>
+        </w:rPr>
+      </w:pPr>
+      <w:r>
+        <w:rPr>
+          <w:sz w:val="24"/>
+          <w:szCs w:val="24"/>
+        </w:rPr>
+        <w:t xml:space="preserve">The gradient descent algorithm can be vectorized, so that for one iteration we won’t use any for </w:t>
+      </w:r>
+      <w:proofErr w:type="gramStart"/>
+      <w:r>
+        <w:rPr>
+          <w:sz w:val="24"/>
+          <w:szCs w:val="24"/>
+        </w:rPr>
+        <w:t>loop</w:t>
+      </w:r>
+      <w:proofErr w:type="gramEnd"/>
+    </w:p>
+    <w:p>
+      <w:pPr>
+        <w:rPr>
+          <w:sz w:val="24"/>
+          <w:szCs w:val="24"/>
+        </w:rPr>
+      </w:pPr>
+      <w:r>
+        <w:rPr>
+          <w:sz w:val="24"/>
+          <w:szCs w:val="24"/>
+        </w:rPr>
+        <w:drawing>
+          <wp:inline distT="0" distB="0" distL="0" distR="0" wp14:anchorId="6DC445F4" wp14:editId="1DBC9FE6">
+            <wp:extent cx="1829055" cy="409632"/>
+            <wp:effectExtent l="0" t="0" r="0" b="9525"/>
+            <wp:docPr id="21" name="Picture 21"/>
+            <wp:cNvGraphicFramePr>
+              <a:graphicFrameLocks xmlns:a="http://schemas.openxmlformats.org/drawingml/2006/main" noChangeAspect="1"/>
+            </wp:cNvGraphicFramePr>
+            <a:graphic xmlns:a="http://schemas.openxmlformats.org/drawingml/2006/main">
+              <a:graphicData uri="http://schemas.openxmlformats.org/drawingml/2006/picture">
+                <pic:pic xmlns:pic="http://schemas.openxmlformats.org/drawingml/2006/picture">
+                  <pic:nvPicPr>
+                    <pic:cNvPr id="1" name=""/>
+                    <pic:cNvPicPr/>
+                  </pic:nvPicPr>
+                  <pic:blipFill>
+                    <a:blip r:embed="rId24"/>
+                    <a:stretch>
+                      <a:fillRect/>
+                    </a:stretch>
+                  </pic:blipFill>
+                  <pic:spPr>
+                    <a:xfrm>
+                      <a:off x="0" y="0"/>
+                      <a:ext cx="1829055" cy="409632"/>
+                    </a:xfrm>
+                    <a:prstGeom prst="rect">
+                      <a:avLst/>
+                    </a:prstGeom>
+                  </pic:spPr>
+                </pic:pic>
+              </a:graphicData>
+            </a:graphic>
+          </wp:inline>
+        </w:drawing>
+      </w:r>
+      <w:r>
+        <w:rPr>
+          <w:sz w:val="24"/>
+          <w:szCs w:val="24"/>
+        </w:rPr>
+        <w:t xml:space="preserve"> </w:t>
+      </w:r>
+      <w:r>
+        <w:rPr>
+          <w:sz w:val="24"/>
+          <w:szCs w:val="24"/>
+        </w:rPr>
+        <w:drawing>
+          <wp:inline distT="0" distB="0" distL="0" distR="0" wp14:anchorId="7A4C36CF" wp14:editId="58DF9BAF">
+            <wp:extent cx="1829055" cy="447737"/>
+            <wp:effectExtent l="0" t="0" r="0" b="9525"/>
+            <wp:docPr id="22" name="Picture 22"/>
+            <wp:cNvGraphicFramePr>
+              <a:graphicFrameLocks xmlns:a="http://schemas.openxmlformats.org/drawingml/2006/main" noChangeAspect="1"/>
+            </wp:cNvGraphicFramePr>
+            <a:graphic xmlns:a="http://schemas.openxmlformats.org/drawingml/2006/main">
+              <a:graphicData uri="http://schemas.openxmlformats.org/drawingml/2006/picture">
+                <pic:pic xmlns:pic="http://schemas.openxmlformats.org/drawingml/2006/picture">
+                  <pic:nvPicPr>
+                    <pic:cNvPr id="1" name=""/>
+                    <pic:cNvPicPr/>
+                  </pic:nvPicPr>
+                  <pic:blipFill>
+                    <a:blip r:embed="rId25"/>
+                    <a:stretch>
+                      <a:fillRect/>
+                    </a:stretch>
+                  </pic:blipFill>
+                  <pic:spPr>
+                    <a:xfrm>
+                      <a:off x="0" y="0"/>
+                      <a:ext cx="1829055" cy="447737"/>
+                    </a:xfrm>
+                    <a:prstGeom prst="rect">
+                      <a:avLst/>
+                    </a:prstGeom>
+                  </pic:spPr>
+                </pic:pic>
+              </a:graphicData>
+            </a:graphic>
+          </wp:inline>
+        </w:drawing>
+      </w:r>
+      <w:r>
+        <w:rPr>
+          <w:sz w:val="24"/>
+          <w:szCs w:val="24"/>
+        </w:rPr>
+        <w:t xml:space="preserve"> </w:t>
+      </w:r>
+      <w:r>
+        <w:rPr>
+          <w:sz w:val="24"/>
+          <w:szCs w:val="24"/>
+        </w:rPr>
+        <w:drawing>
+          <wp:inline distT="0" distB="0" distL="0" distR="0" wp14:anchorId="47A83AB0" wp14:editId="1BE04BC7">
+            <wp:extent cx="1295581" cy="447737"/>
+            <wp:effectExtent l="0" t="0" r="0" b="0"/>
+            <wp:docPr id="23" name="Picture 23"/>
+            <wp:cNvGraphicFramePr>
+              <a:graphicFrameLocks xmlns:a="http://schemas.openxmlformats.org/drawingml/2006/main" noChangeAspect="1"/>
+            </wp:cNvGraphicFramePr>
+            <a:graphic xmlns:a="http://schemas.openxmlformats.org/drawingml/2006/main">
+              <a:graphicData uri="http://schemas.openxmlformats.org/drawingml/2006/picture">
+                <pic:pic xmlns:pic="http://schemas.openxmlformats.org/drawingml/2006/picture">
+                  <pic:nvPicPr>
+                    <pic:cNvPr id="1" name=""/>
+                    <pic:cNvPicPr/>
+                  </pic:nvPicPr>
+                  <pic:blipFill>
+                    <a:blip r:embed="rId26"/>
+                    <a:stretch>
+                      <a:fillRect/>
+                    </a:stretch>
+                  </pic:blipFill>
+                  <pic:spPr>
+                    <a:xfrm>
+                      <a:off x="0" y="0"/>
+                      <a:ext cx="1295581" cy="447737"/>
+                    </a:xfrm>
+                    <a:prstGeom prst="rect">
+                      <a:avLst/>
+                    </a:prstGeom>
+                  </pic:spPr>
+                </pic:pic>
+              </a:graphicData>
+            </a:graphic>
+          </wp:inline>
+        </w:drawing>
+      </w:r>
+    </w:p>
+    <w:p>
+      <w:pPr>
+        <w:rPr>
+          <w:sz w:val="24"/>
+          <w:szCs w:val="24"/>
+        </w:rPr>
+      </w:pPr>
+      <w:r>
+        <w:rPr>
+          <w:sz w:val="24"/>
+          <w:szCs w:val="24"/>
+        </w:rPr>
+        <w:drawing>
+          <wp:inline distT="0" distB="0" distL="0" distR="0" wp14:anchorId="0D44F1F5" wp14:editId="0F22B618">
+            <wp:extent cx="5943600" cy="2724785"/>
+            <wp:effectExtent l="0" t="0" r="0" b="0"/>
+            <wp:docPr id="24" name="Picture 24" descr="Graphical user interface, text, application&#10;&#10;Description automatically generated"/>
+            <wp:cNvGraphicFramePr>
+              <a:graphicFrameLocks xmlns:a="http://schemas.openxmlformats.org/drawingml/2006/main" noChangeAspect="1"/>
+            </wp:cNvGraphicFramePr>
+            <a:graphic xmlns:a="http://schemas.openxmlformats.org/drawingml/2006/main">
+              <a:graphicData uri="http://schemas.openxmlformats.org/drawingml/2006/picture">
+                <pic:pic xmlns:pic="http://schemas.openxmlformats.org/drawingml/2006/picture">
+                  <pic:nvPicPr>
+                    <pic:cNvPr id="24" name="Picture 24" descr="Graphical user interface, text, application&#10;&#10;Description automatically generated"/>
+                    <pic:cNvPicPr/>
+                  </pic:nvPicPr>
+                  <pic:blipFill>
+                    <a:blip r:embed="rId27"/>
+                    <a:stretch>
+                      <a:fillRect/>
+                    </a:stretch>
+                  </pic:blipFill>
+                  <pic:spPr>
+                    <a:xfrm>
+                      <a:off x="0" y="0"/>
+                      <a:ext cx="5943600" cy="2724785"/>
+                    </a:xfrm>
+                    <a:prstGeom prst="rect">
+                      <a:avLst/>
+                    </a:prstGeom>
+                  </pic:spPr>
+                </pic:pic>
+              </a:graphicData>
+            </a:graphic>
+          </wp:inline>
+        </w:drawing>
+      </w:r>
+    </w:p>
+    <w:p>
+      <w:pPr>
+        <w:rPr>
+          <w:sz w:val="24"/>
+          <w:szCs w:val="24"/>
+        </w:rPr>
+      </w:pPr>
+    </w:p>
+    <w:p>
+      <w:pPr>
+        <w:rPr>
+          <w:sz w:val="24"/>
+          <w:szCs w:val="24"/>
+        </w:rPr>
+      </w:pPr>
+    </w:p>
+    <w:p>
+      <w:pPr>
+        <w:rPr>
+          <w:sz w:val="24"/>
+          <w:szCs w:val="24"/>
+        </w:rPr>
+      </w:pPr>
+    </w:p>
+    <w:p>
+      <w:pPr>
+        <w:rPr>
+          <w:b/>
+          <w:bCs/>
           <w:sz w:val="24"/>
           <w:szCs w:val="24"/>
         </w:rPr>

</xml_diff>

<commit_message>
added the notes for all lessons from week 2
</commit_message>
<xml_diff>
--- a/Course 1 - Neural Networks and Deep Learning/Week 2/Week 2 - Notes.docx
+++ b/Course 1 - Neural Networks and Deep Learning/Week 2/Week 2 - Notes.docx
@@ -175,23 +175,7 @@
           <w:sz w:val="24"/>
           <w:szCs w:val="24"/>
         </w:rPr>
-        <w:t xml:space="preserve"> - features: one example per column (m columns) </w:t>
-      </w:r>
-      <w:proofErr w:type="spellStart"/>
-      <w:r>
-        <w:rPr>
-          <w:sz w:val="24"/>
-          <w:szCs w:val="24"/>
-        </w:rPr>
-        <w:t>nx</w:t>
-      </w:r>
-      <w:proofErr w:type="spellEnd"/>
-      <w:r>
-        <w:rPr>
-          <w:sz w:val="24"/>
-          <w:szCs w:val="24"/>
-        </w:rPr>
-        <w:t xml:space="preserve"> features (rows)</w:t>
+        <w:t xml:space="preserve"> - features: one example per column (m columns) nx features (rows)</w:t>
       </w:r>
     </w:p>
     <w:p>
@@ -461,23 +445,7 @@
           <w:sz w:val="24"/>
           <w:szCs w:val="24"/>
         </w:rPr>
-        <w:t xml:space="preserve">We </w:t>
-      </w:r>
-      <w:proofErr w:type="gramStart"/>
-      <w:r>
-        <w:rPr>
-          <w:sz w:val="24"/>
-          <w:szCs w:val="24"/>
-        </w:rPr>
-        <w:t>denote</w:t>
-      </w:r>
-      <w:proofErr w:type="gramEnd"/>
-      <w:r>
-        <w:rPr>
-          <w:sz w:val="24"/>
-          <w:szCs w:val="24"/>
-        </w:rPr>
-        <w:t xml:space="preserve"> </w:t>
+        <w:t xml:space="preserve">We denote </w:t>
       </w:r>
     </w:p>
     <w:p>
@@ -556,17 +524,8 @@
           <w:sz w:val="24"/>
           <w:szCs w:val="24"/>
         </w:rPr>
-        <w:t xml:space="preserve">below because it isn’t </w:t>
-      </w:r>
-      <w:proofErr w:type="gramStart"/>
-      <w:r>
-        <w:rPr>
-          <w:sz w:val="24"/>
-          <w:szCs w:val="24"/>
-        </w:rPr>
-        <w:t>convex</w:t>
-      </w:r>
-      <w:proofErr w:type="gramEnd"/>
+        <w:t>below because it isn’t convex</w:t>
+      </w:r>
     </w:p>
     <w:p>
       <w:pPr>
@@ -703,17 +662,8 @@
           <w:sz w:val="24"/>
           <w:szCs w:val="24"/>
         </w:rPr>
-        <w:t xml:space="preserve">The cost function is the average of all loss functions for each pair of y and y </w:t>
-      </w:r>
-      <w:proofErr w:type="gramStart"/>
-      <w:r>
-        <w:rPr>
-          <w:sz w:val="24"/>
-          <w:szCs w:val="24"/>
-        </w:rPr>
-        <w:t>hat</w:t>
-      </w:r>
-      <w:proofErr w:type="gramEnd"/>
+        <w:t>The cost function is the average of all loss functions for each pair of y and y hat</w:t>
+      </w:r>
     </w:p>
     <w:p>
       <w:pPr>
@@ -861,48 +811,23 @@
           <w:sz w:val="24"/>
           <w:szCs w:val="24"/>
         </w:rPr>
-        <w:t xml:space="preserve">We want to minimize </w:t>
-      </w:r>
-      <w:proofErr w:type="gramStart"/>
-      <w:r>
-        <w:rPr>
-          <w:sz w:val="24"/>
-          <w:szCs w:val="24"/>
-        </w:rPr>
-        <w:t>J(</w:t>
-      </w:r>
-      <w:proofErr w:type="gramEnd"/>
-      <w:r>
-        <w:rPr>
-          <w:sz w:val="24"/>
-          <w:szCs w:val="24"/>
-        </w:rPr>
-        <w:t>w, b) – the cost function</w:t>
-      </w:r>
-    </w:p>
-    <w:p>
-      <w:pPr>
-        <w:rPr>
-          <w:sz w:val="24"/>
-          <w:szCs w:val="24"/>
-        </w:rPr>
-      </w:pPr>
-      <w:r>
-        <w:rPr>
-          <w:sz w:val="24"/>
-          <w:szCs w:val="24"/>
-        </w:rPr>
-        <w:t xml:space="preserve">The derivative represents the slope of the function in a </w:t>
-      </w:r>
-      <w:proofErr w:type="gramStart"/>
-      <w:r>
-        <w:rPr>
-          <w:sz w:val="24"/>
-          <w:szCs w:val="24"/>
-        </w:rPr>
-        <w:t>point</w:t>
-      </w:r>
-      <w:proofErr w:type="gramEnd"/>
+        <w:t>We want to minimize J(w, b) – the cost function</w:t>
+      </w:r>
+    </w:p>
+    <w:p>
+      <w:pPr>
+        <w:rPr>
+          <w:sz w:val="24"/>
+          <w:szCs w:val="24"/>
+        </w:rPr>
+      </w:pPr>
+      <w:r>
+        <w:rPr>
+          <w:sz w:val="24"/>
+          <w:szCs w:val="24"/>
+        </w:rPr>
+        <w:t>The derivative represents the slope of the function in a point</w:t>
+      </w:r>
     </w:p>
     <w:p>
       <w:pPr>
@@ -931,17 +856,8 @@
           <w:sz w:val="24"/>
           <w:szCs w:val="24"/>
         </w:rPr>
-        <w:t xml:space="preserve">This algorithm implies moving towards the minimum values of the function by repeatedly subtracting from each parameter the value given by alpha (learning rate) * the derivative of the function with respect to that </w:t>
-      </w:r>
-      <w:proofErr w:type="gramStart"/>
-      <w:r>
-        <w:rPr>
-          <w:sz w:val="24"/>
-          <w:szCs w:val="24"/>
-        </w:rPr>
-        <w:t>parameter</w:t>
-      </w:r>
-      <w:proofErr w:type="gramEnd"/>
+        <w:t>This algorithm implies moving towards the minimum values of the function by repeatedly subtracting from each parameter the value given by alpha (learning rate) * the derivative of the function with respect to that parameter</w:t>
+      </w:r>
     </w:p>
     <w:p>
       <w:pPr>
@@ -1116,17 +1032,8 @@
           <w:sz w:val="24"/>
           <w:szCs w:val="24"/>
         </w:rPr>
-        <w:t xml:space="preserve">Forward pass -&gt; compute the outputs of the </w:t>
-      </w:r>
-      <w:proofErr w:type="gramStart"/>
-      <w:r>
-        <w:rPr>
-          <w:sz w:val="24"/>
-          <w:szCs w:val="24"/>
-        </w:rPr>
-        <w:t>network</w:t>
-      </w:r>
-      <w:proofErr w:type="gramEnd"/>
+        <w:t>Forward pass -&gt; compute the outputs of the network</w:t>
+      </w:r>
     </w:p>
     <w:p>
       <w:pPr>
@@ -1147,17 +1054,8 @@
           <w:sz w:val="24"/>
           <w:szCs w:val="24"/>
         </w:rPr>
-        <w:t xml:space="preserve">Compute the gradients / </w:t>
-      </w:r>
-      <w:proofErr w:type="gramStart"/>
-      <w:r>
-        <w:rPr>
-          <w:sz w:val="24"/>
-          <w:szCs w:val="24"/>
-        </w:rPr>
-        <w:t>derivatives</w:t>
-      </w:r>
-      <w:proofErr w:type="gramEnd"/>
+        <w:t>Compute the gradients / derivatives</w:t>
+      </w:r>
     </w:p>
     <w:p>
       <w:pPr>
@@ -1252,33 +1150,8 @@
           <w:sz w:val="24"/>
           <w:szCs w:val="24"/>
         </w:rPr>
-        <w:t xml:space="preserve">In this course, </w:t>
-      </w:r>
-      <w:proofErr w:type="spellStart"/>
-      <w:r>
-        <w:rPr>
-          <w:sz w:val="24"/>
-          <w:szCs w:val="24"/>
-        </w:rPr>
-        <w:t>dvar</w:t>
-      </w:r>
-      <w:proofErr w:type="spellEnd"/>
-      <w:r>
-        <w:rPr>
-          <w:sz w:val="24"/>
-          <w:szCs w:val="24"/>
-        </w:rPr>
-        <w:t xml:space="preserve"> is the notation of the derivative of the cost function with respect to the </w:t>
-      </w:r>
-      <w:proofErr w:type="gramStart"/>
-      <w:r>
-        <w:rPr>
-          <w:sz w:val="24"/>
-          <w:szCs w:val="24"/>
-        </w:rPr>
-        <w:t>variables</w:t>
-      </w:r>
-      <w:proofErr w:type="gramEnd"/>
+        <w:t>In this course, dvar is the notation of the derivative of the cost function with respect to the variables</w:t>
+      </w:r>
     </w:p>
     <w:p>
       <w:pPr>
@@ -1406,23 +1279,7 @@
           <w:sz w:val="24"/>
           <w:szCs w:val="24"/>
         </w:rPr>
-        <w:t xml:space="preserve">To compute derivates we can use the defined formula, or to use the definition, but in which we consider x0 to be a small value, such as </w:t>
-      </w:r>
-      <w:proofErr w:type="gramStart"/>
-      <w:r>
-        <w:rPr>
-          <w:sz w:val="24"/>
-          <w:szCs w:val="24"/>
-        </w:rPr>
-        <w:t>0.001</w:t>
-      </w:r>
-      <w:proofErr w:type="gramEnd"/>
-      <w:r>
-        <w:rPr>
-          <w:sz w:val="24"/>
-          <w:szCs w:val="24"/>
-        </w:rPr>
-        <w:t xml:space="preserve"> </w:t>
+        <w:t xml:space="preserve">To compute derivates we can use the defined formula, or to use the definition, but in which we consider x0 to be a small value, such as 0.001 </w:t>
       </w:r>
     </w:p>
     <w:p>
@@ -1514,23 +1371,7 @@
           <w:sz w:val="24"/>
           <w:szCs w:val="24"/>
         </w:rPr>
-        <w:t>We have to update w1, w2 and b; for example w</w:t>
-      </w:r>
-      <w:proofErr w:type="gramStart"/>
-      <w:r>
-        <w:rPr>
-          <w:sz w:val="24"/>
-          <w:szCs w:val="24"/>
-        </w:rPr>
-        <w:t>1 :</w:t>
-      </w:r>
-      <w:proofErr w:type="gramEnd"/>
-      <w:r>
-        <w:rPr>
-          <w:sz w:val="24"/>
-          <w:szCs w:val="24"/>
-        </w:rPr>
-        <w:t>= w1 – alpha * dw1</w:t>
+        <w:t>We have to update w1, w2 and b; for example w1 := w1 – alpha * dw1</w:t>
       </w:r>
     </w:p>
     <w:p>
@@ -1579,17 +1420,8 @@
           <w:sz w:val="24"/>
           <w:szCs w:val="24"/>
         </w:rPr>
-        <w:t xml:space="preserve"> </w:t>
-      </w:r>
-      <w:proofErr w:type="gramStart"/>
-      <w:r>
-        <w:rPr>
-          <w:sz w:val="24"/>
-          <w:szCs w:val="24"/>
-        </w:rPr>
-        <w:t>example</w:t>
-      </w:r>
-      <w:proofErr w:type="gramEnd"/>
+        <w:t xml:space="preserve"> example</w:t>
+      </w:r>
     </w:p>
     <w:p>
       <w:pPr>
@@ -1653,33 +1485,8 @@
           <w:sz w:val="24"/>
           <w:szCs w:val="24"/>
         </w:rPr>
-        <w:t xml:space="preserve">We initialize J, dw1, dw2 and </w:t>
-      </w:r>
-      <w:proofErr w:type="spellStart"/>
-      <w:r>
-        <w:rPr>
-          <w:sz w:val="24"/>
-          <w:szCs w:val="24"/>
-        </w:rPr>
-        <w:t>db</w:t>
-      </w:r>
-      <w:proofErr w:type="spellEnd"/>
-      <w:r>
-        <w:rPr>
-          <w:sz w:val="24"/>
-          <w:szCs w:val="24"/>
-        </w:rPr>
-        <w:t xml:space="preserve"> with 0 and we compute them by adding the value computed in relation with each training example; after that we divide each variable with the number of </w:t>
-      </w:r>
-      <w:proofErr w:type="gramStart"/>
-      <w:r>
-        <w:rPr>
-          <w:sz w:val="24"/>
-          <w:szCs w:val="24"/>
-        </w:rPr>
-        <w:t>examples</w:t>
-      </w:r>
-      <w:proofErr w:type="gramEnd"/>
+        <w:t>We initialize J, dw1, dw2 and db with 0 and we compute them by adding the value computed in relation with each training example; after that we divide each variable with the number of examples</w:t>
+      </w:r>
     </w:p>
     <w:p>
       <w:pPr>
@@ -1765,17 +1572,8 @@
           <w:sz w:val="24"/>
           <w:szCs w:val="24"/>
         </w:rPr>
-        <w:t xml:space="preserve">Because we want to avoid having many for loops, we’ll use the vectorized </w:t>
-      </w:r>
-      <w:proofErr w:type="gramStart"/>
-      <w:r>
-        <w:rPr>
-          <w:sz w:val="24"/>
-          <w:szCs w:val="24"/>
-        </w:rPr>
-        <w:t>implementation</w:t>
-      </w:r>
-      <w:proofErr w:type="gramEnd"/>
+        <w:t>Because we want to avoid having many for loops, we’ll use the vectorized implementation</w:t>
+      </w:r>
     </w:p>
     <w:p>
       <w:pPr>
@@ -1835,63 +1633,22 @@
           <w:sz w:val="24"/>
           <w:szCs w:val="24"/>
         </w:rPr>
-        <w:t xml:space="preserve">Just by multiplying vectors / matrices without using for loops we can speed up the code by </w:t>
-      </w:r>
-      <w:proofErr w:type="spellStart"/>
-      <w:r>
-        <w:rPr>
-          <w:sz w:val="24"/>
-          <w:szCs w:val="24"/>
-        </w:rPr>
-        <w:t>hundred</w:t>
-      </w:r>
-      <w:proofErr w:type="spellEnd"/>
-      <w:r>
-        <w:rPr>
-          <w:sz w:val="24"/>
-          <w:szCs w:val="24"/>
-        </w:rPr>
-        <w:t xml:space="preserve"> of </w:t>
-      </w:r>
-      <w:proofErr w:type="gramStart"/>
-      <w:r>
-        <w:rPr>
-          <w:sz w:val="24"/>
-          <w:szCs w:val="24"/>
-        </w:rPr>
-        <w:t>times</w:t>
-      </w:r>
-      <w:proofErr w:type="gramEnd"/>
-    </w:p>
-    <w:p>
-      <w:pPr>
-        <w:rPr>
-          <w:sz w:val="24"/>
-          <w:szCs w:val="24"/>
-        </w:rPr>
-      </w:pPr>
-      <w:r>
-        <w:rPr>
-          <w:sz w:val="24"/>
-          <w:szCs w:val="24"/>
-        </w:rPr>
-        <w:t xml:space="preserve">For example we can use </w:t>
-      </w:r>
-      <w:proofErr w:type="gramStart"/>
-      <w:r>
-        <w:rPr>
-          <w:sz w:val="24"/>
-          <w:szCs w:val="24"/>
-        </w:rPr>
-        <w:t>np.dot(</w:t>
-      </w:r>
-      <w:proofErr w:type="gramEnd"/>
-      <w:r>
-        <w:rPr>
-          <w:sz w:val="24"/>
-          <w:szCs w:val="24"/>
-        </w:rPr>
-        <w:t>vec1, vec2) to multiply 2 vectors</w:t>
+        <w:t>Just by multiplying vectors / matrices without using for loops we can speed up the code by hundred of times</w:t>
+      </w:r>
+    </w:p>
+    <w:p>
+      <w:pPr>
+        <w:rPr>
+          <w:sz w:val="24"/>
+          <w:szCs w:val="24"/>
+        </w:rPr>
+      </w:pPr>
+      <w:r>
+        <w:rPr>
+          <w:sz w:val="24"/>
+          <w:szCs w:val="24"/>
+        </w:rPr>
+        <w:t>For example we can use np.dot(vec1, vec2) to multiply 2 vectors</w:t>
       </w:r>
     </w:p>
     <w:p>
@@ -1948,70 +1705,22 @@
           <w:sz w:val="24"/>
           <w:szCs w:val="24"/>
         </w:rPr>
-        <w:t xml:space="preserve">Even the computation of the e^ of each </w:t>
-      </w:r>
-      <w:proofErr w:type="gramStart"/>
-      <w:r>
-        <w:rPr>
-          <w:sz w:val="24"/>
-          <w:szCs w:val="24"/>
-        </w:rPr>
-        <w:t>elements</w:t>
-      </w:r>
-      <w:proofErr w:type="gramEnd"/>
-      <w:r>
-        <w:rPr>
-          <w:sz w:val="24"/>
-          <w:szCs w:val="24"/>
-        </w:rPr>
-        <w:t xml:space="preserve"> of a vector can be vectorized with </w:t>
-      </w:r>
-      <w:proofErr w:type="spellStart"/>
-      <w:r>
-        <w:rPr>
-          <w:sz w:val="24"/>
-          <w:szCs w:val="24"/>
-        </w:rPr>
-        <w:t>np.exp</w:t>
-      </w:r>
-      <w:proofErr w:type="spellEnd"/>
-      <w:r>
-        <w:rPr>
-          <w:sz w:val="24"/>
-          <w:szCs w:val="24"/>
-        </w:rPr>
-        <w:t>(vector)</w:t>
-      </w:r>
-    </w:p>
-    <w:p>
-      <w:pPr>
-        <w:rPr>
-          <w:sz w:val="24"/>
-          <w:szCs w:val="24"/>
-        </w:rPr>
-      </w:pPr>
-      <w:r>
-        <w:rPr>
-          <w:sz w:val="24"/>
-          <w:szCs w:val="24"/>
-        </w:rPr>
-        <w:t xml:space="preserve">To vectorize the logistic regression, we would use </w:t>
-      </w:r>
-      <w:proofErr w:type="spellStart"/>
-      <w:r>
-        <w:rPr>
-          <w:sz w:val="24"/>
-          <w:szCs w:val="24"/>
-        </w:rPr>
-        <w:t>dw</w:t>
-      </w:r>
-      <w:proofErr w:type="spellEnd"/>
-      <w:r>
-        <w:rPr>
-          <w:sz w:val="24"/>
-          <w:szCs w:val="24"/>
-        </w:rPr>
-        <w:t xml:space="preserve"> as a vector instead of using dw1, dw2 and so on</w:t>
+        <w:t>Even the computation of the e^ of each elements of a vector can be vectorized with np.exp(vector)</w:t>
+      </w:r>
+    </w:p>
+    <w:p>
+      <w:pPr>
+        <w:rPr>
+          <w:sz w:val="24"/>
+          <w:szCs w:val="24"/>
+        </w:rPr>
+      </w:pPr>
+      <w:r>
+        <w:rPr>
+          <w:sz w:val="24"/>
+          <w:szCs w:val="24"/>
+        </w:rPr>
+        <w:t>To vectorize the logistic regression, we would use dw as a vector instead of using dw1, dw2 and so on</w:t>
       </w:r>
     </w:p>
     <w:p>
@@ -2047,6 +1756,7 @@
         <w:rPr>
           <w:b/>
           <w:bCs/>
+          <w:noProof/>
           <w:sz w:val="24"/>
           <w:szCs w:val="24"/>
         </w:rPr>
@@ -2099,43 +1809,19 @@
           <w:sz w:val="24"/>
           <w:szCs w:val="24"/>
         </w:rPr>
-        <w:t xml:space="preserve">To compute z1, z2 </w:t>
-      </w:r>
-      <w:proofErr w:type="spellStart"/>
-      <w:r>
-        <w:rPr>
-          <w:sz w:val="24"/>
-          <w:szCs w:val="24"/>
-        </w:rPr>
-        <w:t>etc</w:t>
-      </w:r>
-      <w:proofErr w:type="spellEnd"/>
-      <w:r>
-        <w:rPr>
-          <w:sz w:val="24"/>
-          <w:szCs w:val="24"/>
-        </w:rPr>
-        <w:t xml:space="preserve"> we can use a vectorized </w:t>
-      </w:r>
-      <w:proofErr w:type="gramStart"/>
-      <w:r>
-        <w:rPr>
-          <w:sz w:val="24"/>
-          <w:szCs w:val="24"/>
-        </w:rPr>
-        <w:t>implementation</w:t>
-      </w:r>
-      <w:proofErr w:type="gramEnd"/>
-    </w:p>
-    <w:p>
-      <w:pPr>
-        <w:rPr>
-          <w:sz w:val="24"/>
-          <w:szCs w:val="24"/>
-        </w:rPr>
-      </w:pPr>
-      <w:r>
-        <w:rPr>
+        <w:t>To compute z1, z2 etc we can use a vectorized implementation</w:t>
+      </w:r>
+    </w:p>
+    <w:p>
+      <w:pPr>
+        <w:rPr>
+          <w:sz w:val="24"/>
+          <w:szCs w:val="24"/>
+        </w:rPr>
+      </w:pPr>
+      <w:r>
+        <w:rPr>
+          <w:noProof/>
           <w:sz w:val="24"/>
           <w:szCs w:val="24"/>
         </w:rPr>
@@ -2180,17 +1866,8 @@
           <w:sz w:val="24"/>
           <w:szCs w:val="24"/>
         </w:rPr>
-        <w:t xml:space="preserve">, when you add a number to a vector, that number is added to each value from the vector; this operation is called </w:t>
-      </w:r>
-      <w:proofErr w:type="gramStart"/>
-      <w:r>
-        <w:rPr>
-          <w:sz w:val="24"/>
-          <w:szCs w:val="24"/>
-        </w:rPr>
-        <w:t>broadcasting</w:t>
-      </w:r>
-      <w:proofErr w:type="gramEnd"/>
+        <w:t>, when you add a number to a vector, that number is added to each value from the vector; this operation is called broadcasting</w:t>
+      </w:r>
     </w:p>
     <w:p>
       <w:pPr>
@@ -2231,27 +1908,19 @@
           <w:sz w:val="24"/>
           <w:szCs w:val="24"/>
         </w:rPr>
-        <w:t xml:space="preserve">The gradient descent algorithm can be vectorized, so that for one iteration we won’t use any for </w:t>
-      </w:r>
-      <w:proofErr w:type="gramStart"/>
-      <w:r>
-        <w:rPr>
-          <w:sz w:val="24"/>
-          <w:szCs w:val="24"/>
-        </w:rPr>
-        <w:t>loop</w:t>
-      </w:r>
-      <w:proofErr w:type="gramEnd"/>
-    </w:p>
-    <w:p>
-      <w:pPr>
-        <w:rPr>
-          <w:sz w:val="24"/>
-          <w:szCs w:val="24"/>
-        </w:rPr>
-      </w:pPr>
-      <w:r>
-        <w:rPr>
+        <w:t>The gradient descent algorithm can be vectorized, so that for one iteration we won’t use any for loop</w:t>
+      </w:r>
+    </w:p>
+    <w:p>
+      <w:pPr>
+        <w:rPr>
+          <w:sz w:val="24"/>
+          <w:szCs w:val="24"/>
+        </w:rPr>
+      </w:pPr>
+      <w:r>
+        <w:rPr>
+          <w:noProof/>
           <w:sz w:val="24"/>
           <w:szCs w:val="24"/>
         </w:rPr>
@@ -2300,6 +1969,7 @@
       </w:r>
       <w:r>
         <w:rPr>
+          <w:noProof/>
           <w:sz w:val="24"/>
           <w:szCs w:val="24"/>
         </w:rPr>
@@ -2348,6 +2018,7 @@
       </w:r>
       <w:r>
         <w:rPr>
+          <w:noProof/>
           <w:sz w:val="24"/>
           <w:szCs w:val="24"/>
         </w:rPr>
@@ -2397,6 +2068,7 @@
       </w:pPr>
       <w:r>
         <w:rPr>
+          <w:noProof/>
           <w:sz w:val="24"/>
           <w:szCs w:val="24"/>
         </w:rPr>
@@ -2448,28 +2120,565 @@
     <w:p>
       <w:pPr>
         <w:rPr>
-          <w:sz w:val="24"/>
-          <w:szCs w:val="24"/>
-        </w:rPr>
-      </w:pPr>
-    </w:p>
-    <w:p>
-      <w:pPr>
-        <w:rPr>
-          <w:sz w:val="24"/>
-          <w:szCs w:val="24"/>
-        </w:rPr>
-      </w:pPr>
-    </w:p>
-    <w:p>
-      <w:pPr>
-        <w:rPr>
-          <w:b/>
-          <w:bCs/>
-          <w:sz w:val="24"/>
-          <w:szCs w:val="24"/>
-        </w:rPr>
-      </w:pPr>
+          <w:b/>
+          <w:bCs/>
+          <w:sz w:val="24"/>
+          <w:szCs w:val="24"/>
+        </w:rPr>
+      </w:pPr>
+      <w:r>
+        <w:rPr>
+          <w:b/>
+          <w:bCs/>
+          <w:sz w:val="24"/>
+          <w:szCs w:val="24"/>
+        </w:rPr>
+        <w:t>Broadcasting in Python</w:t>
+      </w:r>
+    </w:p>
+    <w:p>
+      <w:pPr>
+        <w:rPr>
+          <w:sz w:val="24"/>
+          <w:szCs w:val="24"/>
+        </w:rPr>
+      </w:pPr>
+      <w:r>
+        <w:rPr>
+          <w:sz w:val="24"/>
+          <w:szCs w:val="24"/>
+        </w:rPr>
+        <w:t>If you have a matrix (3, 4) and divide it by an array (1, 4), that array will be duplicated 3 times and then the division is done element-wise</w:t>
+      </w:r>
+    </w:p>
+    <w:p>
+      <w:pPr>
+        <w:rPr>
+          <w:sz w:val="24"/>
+          <w:szCs w:val="24"/>
+        </w:rPr>
+      </w:pPr>
+      <w:r>
+        <w:rPr>
+          <w:sz w:val="24"/>
+          <w:szCs w:val="24"/>
+        </w:rPr>
+        <w:t>The general rule:</w:t>
+      </w:r>
+    </w:p>
+    <w:p>
+      <w:pPr>
+        <w:rPr>
+          <w:sz w:val="24"/>
+          <w:szCs w:val="24"/>
+        </w:rPr>
+      </w:pPr>
+      <w:r>
+        <w:rPr>
+          <w:sz w:val="24"/>
+          <w:szCs w:val="24"/>
+        </w:rPr>
+        <w:lastRenderedPageBreak/>
+        <w:t>(m, n) + - * / (1, n) =&gt; then the (1, n) is duplicated and transformed into a (m, n)</w:t>
+      </w:r>
+    </w:p>
+    <w:p>
+      <w:pPr>
+        <w:rPr>
+          <w:sz w:val="24"/>
+          <w:szCs w:val="24"/>
+        </w:rPr>
+      </w:pPr>
+      <w:r>
+        <w:rPr>
+          <w:sz w:val="24"/>
+          <w:szCs w:val="24"/>
+        </w:rPr>
+        <w:t>(m, n) + - * / (m, 1) =? Then the (m, 1) is duplicated and transformed into a (m, n)</w:t>
+      </w:r>
+    </w:p>
+    <w:p>
+      <w:pPr>
+        <w:rPr>
+          <w:sz w:val="24"/>
+          <w:szCs w:val="24"/>
+        </w:rPr>
+      </w:pPr>
+      <w:r>
+        <w:rPr>
+          <w:sz w:val="24"/>
+          <w:szCs w:val="24"/>
+        </w:rPr>
+        <w:t>Then, all the operations are done element-wise</w:t>
+      </w:r>
+    </w:p>
+    <w:p>
+      <w:pPr>
+        <w:rPr>
+          <w:sz w:val="24"/>
+          <w:szCs w:val="24"/>
+        </w:rPr>
+      </w:pPr>
+    </w:p>
+    <w:p>
+      <w:pPr>
+        <w:rPr>
+          <w:b/>
+          <w:bCs/>
+          <w:sz w:val="24"/>
+          <w:szCs w:val="24"/>
+        </w:rPr>
+      </w:pPr>
+      <w:r>
+        <w:rPr>
+          <w:b/>
+          <w:bCs/>
+          <w:sz w:val="24"/>
+          <w:szCs w:val="24"/>
+        </w:rPr>
+        <w:t>A Note on Python/Numpy Vectors</w:t>
+      </w:r>
+    </w:p>
+    <w:p>
+      <w:pPr>
+        <w:rPr>
+          <w:sz w:val="24"/>
+          <w:szCs w:val="24"/>
+        </w:rPr>
+      </w:pPr>
+      <w:r>
+        <w:rPr>
+          <w:sz w:val="24"/>
+          <w:szCs w:val="24"/>
+        </w:rPr>
+        <w:t>np.array([1, 2])</w:t>
+      </w:r>
+      <w:r>
+        <w:rPr>
+          <w:sz w:val="24"/>
+          <w:szCs w:val="24"/>
+        </w:rPr>
+        <w:t xml:space="preserve"> +</w:t>
+      </w:r>
+      <w:r>
+        <w:rPr>
+          <w:sz w:val="24"/>
+          <w:szCs w:val="24"/>
+        </w:rPr>
+        <w:t xml:space="preserve"> np.array([[1], [2]])</w:t>
+      </w:r>
+      <w:r>
+        <w:rPr>
+          <w:sz w:val="24"/>
+          <w:szCs w:val="24"/>
+        </w:rPr>
+        <w:t xml:space="preserve"> -&gt; array(</w:t>
+      </w:r>
+      <w:r>
+        <w:rPr>
+          <w:sz w:val="24"/>
+          <w:szCs w:val="24"/>
+        </w:rPr>
+        <w:t>[[2, 3], [3, 4]]</w:t>
+      </w:r>
+      <w:r>
+        <w:rPr>
+          <w:sz w:val="24"/>
+          <w:szCs w:val="24"/>
+        </w:rPr>
+        <w:t>), which is very strange</w:t>
+      </w:r>
+    </w:p>
+    <w:p>
+      <w:pPr>
+        <w:rPr>
+          <w:sz w:val="24"/>
+          <w:szCs w:val="24"/>
+        </w:rPr>
+      </w:pPr>
+      <w:r>
+        <w:rPr>
+          <w:sz w:val="24"/>
+          <w:szCs w:val="24"/>
+        </w:rPr>
+        <w:t>The transpose of a rank 1 array is the same array; a rank 1 array has the shape (n,)</w:t>
+      </w:r>
+      <w:r>
+        <w:rPr>
+          <w:sz w:val="24"/>
+          <w:szCs w:val="24"/>
+        </w:rPr>
+        <w:t xml:space="preserve"> not (n, 1)</w:t>
+      </w:r>
+    </w:p>
+    <w:p>
+      <w:pPr>
+        <w:rPr>
+          <w:sz w:val="24"/>
+          <w:szCs w:val="24"/>
+        </w:rPr>
+      </w:pPr>
+      <w:r>
+        <w:rPr>
+          <w:sz w:val="24"/>
+          <w:szCs w:val="24"/>
+        </w:rPr>
+        <w:t>np.random.randn(5) -&gt; (5,) but np.random.randn(5 ,1) -&gt; (5, 1)</w:t>
+      </w:r>
+    </w:p>
+    <w:p>
+      <w:pPr>
+        <w:rPr>
+          <w:sz w:val="24"/>
+          <w:szCs w:val="24"/>
+        </w:rPr>
+      </w:pPr>
+      <w:r>
+        <w:rPr>
+          <w:sz w:val="24"/>
+          <w:szCs w:val="24"/>
+        </w:rPr>
+        <w:t>You can test the shape in the code by using assert(a.shape == (5, 1))</w:t>
+      </w:r>
+    </w:p>
+    <w:p>
+      <w:pPr>
+        <w:rPr>
+          <w:sz w:val="24"/>
+          <w:szCs w:val="24"/>
+        </w:rPr>
+      </w:pPr>
+      <w:r>
+        <w:rPr>
+          <w:sz w:val="24"/>
+          <w:szCs w:val="24"/>
+        </w:rPr>
+        <w:t>Do not use rank 1 arrays</w:t>
+      </w:r>
+    </w:p>
+    <w:p>
+      <w:pPr>
+        <w:rPr>
+          <w:sz w:val="24"/>
+          <w:szCs w:val="24"/>
+        </w:rPr>
+      </w:pPr>
+    </w:p>
+    <w:p>
+      <w:pPr>
+        <w:rPr>
+          <w:b/>
+          <w:bCs/>
+          <w:sz w:val="24"/>
+          <w:szCs w:val="24"/>
+        </w:rPr>
+      </w:pPr>
+      <w:r>
+        <w:rPr>
+          <w:b/>
+          <w:bCs/>
+          <w:sz w:val="24"/>
+          <w:szCs w:val="24"/>
+        </w:rPr>
+        <w:t>Explanation of Logistic Regression Cost Function (Optional)</w:t>
+      </w:r>
+    </w:p>
+    <w:p>
+      <w:pPr>
+        <w:rPr>
+          <w:sz w:val="24"/>
+          <w:szCs w:val="24"/>
+        </w:rPr>
+      </w:pPr>
+      <w:r>
+        <w:rPr>
+          <w:sz w:val="24"/>
+          <w:szCs w:val="24"/>
+        </w:rPr>
+        <w:drawing>
+          <wp:inline distT="0" distB="0" distL="0" distR="0" wp14:anchorId="53637B01" wp14:editId="6C46EDAD">
+            <wp:extent cx="4023360" cy="999540"/>
+            <wp:effectExtent l="0" t="0" r="0" b="0"/>
+            <wp:docPr id="20" name="Picture 20" descr="A picture containing handwriting, font, calligraphy, typography&#10;&#10;Description automatically generated"/>
+            <wp:cNvGraphicFramePr>
+              <a:graphicFrameLocks xmlns:a="http://schemas.openxmlformats.org/drawingml/2006/main" noChangeAspect="1"/>
+            </wp:cNvGraphicFramePr>
+            <a:graphic xmlns:a="http://schemas.openxmlformats.org/drawingml/2006/main">
+              <a:graphicData uri="http://schemas.openxmlformats.org/drawingml/2006/picture">
+                <pic:pic xmlns:pic="http://schemas.openxmlformats.org/drawingml/2006/picture">
+                  <pic:nvPicPr>
+                    <pic:cNvPr id="20" name="Picture 20" descr="A picture containing handwriting, font, calligraphy, typography&#10;&#10;Description automatically generated"/>
+                    <pic:cNvPicPr/>
+                  </pic:nvPicPr>
+                  <pic:blipFill>
+                    <a:blip r:embed="rId28"/>
+                    <a:stretch>
+                      <a:fillRect/>
+                    </a:stretch>
+                  </pic:blipFill>
+                  <pic:spPr>
+                    <a:xfrm>
+                      <a:off x="0" y="0"/>
+                      <a:ext cx="4040351" cy="1003761"/>
+                    </a:xfrm>
+                    <a:prstGeom prst="rect">
+                      <a:avLst/>
+                    </a:prstGeom>
+                  </pic:spPr>
+                </pic:pic>
+              </a:graphicData>
+            </a:graphic>
+          </wp:inline>
+        </w:drawing>
+      </w:r>
+    </w:p>
+    <w:p>
+      <w:pPr>
+        <w:rPr>
+          <w:sz w:val="24"/>
+          <w:szCs w:val="24"/>
+        </w:rPr>
+      </w:pPr>
+      <w:r>
+        <w:rPr>
+          <w:sz w:val="24"/>
+          <w:szCs w:val="24"/>
+        </w:rPr>
+        <w:t>These 2 can be combined in a single formula:</w:t>
+      </w:r>
+    </w:p>
+    <w:p>
+      <w:pPr>
+        <w:rPr>
+          <w:sz w:val="24"/>
+          <w:szCs w:val="24"/>
+        </w:rPr>
+      </w:pPr>
+      <w:r>
+        <w:rPr>
+          <w:sz w:val="24"/>
+          <w:szCs w:val="24"/>
+        </w:rPr>
+        <w:drawing>
+          <wp:inline distT="0" distB="0" distL="0" distR="0" wp14:anchorId="7C934BC0" wp14:editId="6B465B6C">
+            <wp:extent cx="3829050" cy="723900"/>
+            <wp:effectExtent l="0" t="0" r="0" b="0"/>
+            <wp:docPr id="25" name="Picture 25" descr="A picture containing handwriting, font, text, calligraphy&#10;&#10;Description automatically generated"/>
+            <wp:cNvGraphicFramePr>
+              <a:graphicFrameLocks xmlns:a="http://schemas.openxmlformats.org/drawingml/2006/main" noChangeAspect="1"/>
+            </wp:cNvGraphicFramePr>
+            <a:graphic xmlns:a="http://schemas.openxmlformats.org/drawingml/2006/main">
+              <a:graphicData uri="http://schemas.openxmlformats.org/drawingml/2006/picture">
+                <pic:pic xmlns:pic="http://schemas.openxmlformats.org/drawingml/2006/picture">
+                  <pic:nvPicPr>
+                    <pic:cNvPr id="25" name="Picture 25" descr="A picture containing handwriting, font, text, calligraphy&#10;&#10;Description automatically generated"/>
+                    <pic:cNvPicPr/>
+                  </pic:nvPicPr>
+                  <pic:blipFill rotWithShape="1">
+                    <a:blip r:embed="rId29"/>
+                    <a:srcRect t="13878" b="8572"/>
+                    <a:stretch/>
+                  </pic:blipFill>
+                  <pic:spPr bwMode="auto">
+                    <a:xfrm>
+                      <a:off x="0" y="0"/>
+                      <a:ext cx="3829584" cy="724001"/>
+                    </a:xfrm>
+                    <a:prstGeom prst="rect">
+                      <a:avLst/>
+                    </a:prstGeom>
+                    <a:ln>
+                      <a:noFill/>
+                    </a:ln>
+                    <a:extLst>
+                      <a:ext uri="{53640926-AAD7-44D8-BBD7-CCE9431645EC}">
+                        <a14:shadowObscured xmlns:a14="http://schemas.microsoft.com/office/drawing/2010/main"/>
+                      </a:ext>
+                    </a:extLst>
+                  </pic:spPr>
+                </pic:pic>
+              </a:graphicData>
+            </a:graphic>
+          </wp:inline>
+        </w:drawing>
+      </w:r>
+    </w:p>
+    <w:p>
+      <w:pPr>
+        <w:rPr>
+          <w:sz w:val="24"/>
+          <w:szCs w:val="24"/>
+        </w:rPr>
+      </w:pPr>
+      <w:r>
+        <w:rPr>
+          <w:sz w:val="24"/>
+          <w:szCs w:val="24"/>
+        </w:rPr>
+        <w:t>Maximizing p(y|x) is the same as maximizing log p(y|x), considering that log is a strictly monotonic function</w:t>
+      </w:r>
+      <w:r>
+        <w:rPr>
+          <w:sz w:val="24"/>
+          <w:szCs w:val="24"/>
+        </w:rPr>
+        <w:drawing>
+          <wp:inline distT="0" distB="0" distL="0" distR="0" wp14:anchorId="09010F13" wp14:editId="3C25E255">
+            <wp:extent cx="5943600" cy="724535"/>
+            <wp:effectExtent l="0" t="0" r="0" b="0"/>
+            <wp:docPr id="26" name="Picture 26" descr="A picture containing text, handwriting, font, calligraphy&#10;&#10;Description automatically generated"/>
+            <wp:cNvGraphicFramePr>
+              <a:graphicFrameLocks xmlns:a="http://schemas.openxmlformats.org/drawingml/2006/main" noChangeAspect="1"/>
+            </wp:cNvGraphicFramePr>
+            <a:graphic xmlns:a="http://schemas.openxmlformats.org/drawingml/2006/main">
+              <a:graphicData uri="http://schemas.openxmlformats.org/drawingml/2006/picture">
+                <pic:pic xmlns:pic="http://schemas.openxmlformats.org/drawingml/2006/picture">
+                  <pic:nvPicPr>
+                    <pic:cNvPr id="26" name="Picture 26" descr="A picture containing text, handwriting, font, calligraphy&#10;&#10;Description automatically generated"/>
+                    <pic:cNvPicPr/>
+                  </pic:nvPicPr>
+                  <pic:blipFill rotWithShape="1">
+                    <a:blip r:embed="rId30"/>
+                    <a:srcRect t="4038"/>
+                    <a:stretch/>
+                  </pic:blipFill>
+                  <pic:spPr bwMode="auto">
+                    <a:xfrm>
+                      <a:off x="0" y="0"/>
+                      <a:ext cx="5943600" cy="724535"/>
+                    </a:xfrm>
+                    <a:prstGeom prst="rect">
+                      <a:avLst/>
+                    </a:prstGeom>
+                    <a:ln>
+                      <a:noFill/>
+                    </a:ln>
+                    <a:extLst>
+                      <a:ext uri="{53640926-AAD7-44D8-BBD7-CCE9431645EC}">
+                        <a14:shadowObscured xmlns:a14="http://schemas.microsoft.com/office/drawing/2010/main"/>
+                      </a:ext>
+                    </a:extLst>
+                  </pic:spPr>
+                </pic:pic>
+              </a:graphicData>
+            </a:graphic>
+          </wp:inline>
+        </w:drawing>
+      </w:r>
+    </w:p>
+    <w:p>
+      <w:pPr>
+        <w:rPr>
+          <w:sz w:val="24"/>
+          <w:szCs w:val="24"/>
+        </w:rPr>
+      </w:pPr>
+      <w:r>
+        <w:rPr>
+          <w:sz w:val="24"/>
+          <w:szCs w:val="24"/>
+        </w:rPr>
+        <w:t xml:space="preserve">If you consider that the training examples are independent and identically distributed (i.i.d.), then you can </w:t>
+      </w:r>
+    </w:p>
+    <w:p>
+      <w:pPr>
+        <w:rPr>
+          <w:sz w:val="24"/>
+          <w:szCs w:val="24"/>
+        </w:rPr>
+      </w:pPr>
+    </w:p>
+    <w:p>
+      <w:pPr>
+        <w:rPr>
+          <w:sz w:val="24"/>
+          <w:szCs w:val="24"/>
+        </w:rPr>
+      </w:pPr>
+      <w:r>
+        <w:rPr>
+          <w:sz w:val="24"/>
+          <w:szCs w:val="24"/>
+        </w:rPr>
+        <w:lastRenderedPageBreak/>
+        <w:t>Maximum likelihood estimation = find the parameters of a probability distribution function that maximize the likelihood of the observed data</w:t>
+      </w:r>
+    </w:p>
+    <w:p>
+      <w:pPr>
+        <w:rPr>
+          <w:b/>
+          <w:bCs/>
+          <w:sz w:val="24"/>
+          <w:szCs w:val="24"/>
+        </w:rPr>
+      </w:pPr>
+      <w:r>
+        <w:rPr>
+          <w:b/>
+          <w:bCs/>
+          <w:sz w:val="24"/>
+          <w:szCs w:val="24"/>
+        </w:rPr>
+        <w:drawing>
+          <wp:inline distT="0" distB="0" distL="0" distR="0" wp14:anchorId="3E6BBEF7" wp14:editId="0C42E111">
+            <wp:extent cx="5943600" cy="2813685"/>
+            <wp:effectExtent l="0" t="0" r="0" b="5715"/>
+            <wp:docPr id="27" name="Picture 27"/>
+            <wp:cNvGraphicFramePr>
+              <a:graphicFrameLocks xmlns:a="http://schemas.openxmlformats.org/drawingml/2006/main" noChangeAspect="1"/>
+            </wp:cNvGraphicFramePr>
+            <a:graphic xmlns:a="http://schemas.openxmlformats.org/drawingml/2006/main">
+              <a:graphicData uri="http://schemas.openxmlformats.org/drawingml/2006/picture">
+                <pic:pic xmlns:pic="http://schemas.openxmlformats.org/drawingml/2006/picture">
+                  <pic:nvPicPr>
+                    <pic:cNvPr id="1" name=""/>
+                    <pic:cNvPicPr/>
+                  </pic:nvPicPr>
+                  <pic:blipFill>
+                    <a:blip r:embed="rId31"/>
+                    <a:stretch>
+                      <a:fillRect/>
+                    </a:stretch>
+                  </pic:blipFill>
+                  <pic:spPr>
+                    <a:xfrm>
+                      <a:off x="0" y="0"/>
+                      <a:ext cx="5943600" cy="2813685"/>
+                    </a:xfrm>
+                    <a:prstGeom prst="rect">
+                      <a:avLst/>
+                    </a:prstGeom>
+                  </pic:spPr>
+                </pic:pic>
+              </a:graphicData>
+            </a:graphic>
+          </wp:inline>
+        </w:drawing>
+      </w:r>
+    </w:p>
+    <w:p>
+      <w:pPr>
+        <w:rPr>
+          <w:sz w:val="24"/>
+          <w:szCs w:val="24"/>
+        </w:rPr>
+      </w:pPr>
+      <w:r>
+        <w:rPr>
+          <w:sz w:val="24"/>
+          <w:szCs w:val="24"/>
+        </w:rPr>
+        <w:t>The 1 / m is just a scaling factor</w:t>
+      </w:r>
+      <w:r>
+        <w:rPr>
+          <w:sz w:val="24"/>
+          <w:szCs w:val="24"/>
+        </w:rPr>
+        <w:t>, for convinience</w:t>
+      </w:r>
     </w:p>
     <w:sectPr>
       <w:pgSz w:w="12240" w:h="15840"/>

</xml_diff>

<commit_message>
completed the optional assignment
</commit_message>
<xml_diff>
--- a/Course 1 - Neural Networks and Deep Learning/Week 2/Week 2 - Notes.docx
+++ b/Course 1 - Neural Networks and Deep Learning/Week 2/Week 2 - Notes.docx
@@ -175,7 +175,23 @@
           <w:sz w:val="24"/>
           <w:szCs w:val="24"/>
         </w:rPr>
-        <w:t xml:space="preserve"> - features: one example per column (m columns) nx features (rows)</w:t>
+        <w:t xml:space="preserve"> - features: one example per column (m columns) </w:t>
+      </w:r>
+      <w:proofErr w:type="spellStart"/>
+      <w:r>
+        <w:rPr>
+          <w:sz w:val="24"/>
+          <w:szCs w:val="24"/>
+        </w:rPr>
+        <w:t>nx</w:t>
+      </w:r>
+      <w:proofErr w:type="spellEnd"/>
+      <w:r>
+        <w:rPr>
+          <w:sz w:val="24"/>
+          <w:szCs w:val="24"/>
+        </w:rPr>
+        <w:t xml:space="preserve"> features (rows)</w:t>
       </w:r>
     </w:p>
     <w:p>
@@ -445,7 +461,23 @@
           <w:sz w:val="24"/>
           <w:szCs w:val="24"/>
         </w:rPr>
-        <w:t xml:space="preserve">We denote </w:t>
+        <w:t xml:space="preserve">We </w:t>
+      </w:r>
+      <w:proofErr w:type="gramStart"/>
+      <w:r>
+        <w:rPr>
+          <w:sz w:val="24"/>
+          <w:szCs w:val="24"/>
+        </w:rPr>
+        <w:t>denote</w:t>
+      </w:r>
+      <w:proofErr w:type="gramEnd"/>
+      <w:r>
+        <w:rPr>
+          <w:sz w:val="24"/>
+          <w:szCs w:val="24"/>
+        </w:rPr>
+        <w:t xml:space="preserve"> </w:t>
       </w:r>
     </w:p>
     <w:p>
@@ -524,8 +556,17 @@
           <w:sz w:val="24"/>
           <w:szCs w:val="24"/>
         </w:rPr>
-        <w:t>below because it isn’t convex</w:t>
-      </w:r>
+        <w:t xml:space="preserve">below because it isn’t </w:t>
+      </w:r>
+      <w:proofErr w:type="gramStart"/>
+      <w:r>
+        <w:rPr>
+          <w:sz w:val="24"/>
+          <w:szCs w:val="24"/>
+        </w:rPr>
+        <w:t>convex</w:t>
+      </w:r>
+      <w:proofErr w:type="gramEnd"/>
     </w:p>
     <w:p>
       <w:pPr>
@@ -662,8 +703,17 @@
           <w:sz w:val="24"/>
           <w:szCs w:val="24"/>
         </w:rPr>
-        <w:t>The cost function is the average of all loss functions for each pair of y and y hat</w:t>
-      </w:r>
+        <w:t xml:space="preserve">The cost function is the average of all loss functions for each pair of y and y </w:t>
+      </w:r>
+      <w:proofErr w:type="gramStart"/>
+      <w:r>
+        <w:rPr>
+          <w:sz w:val="24"/>
+          <w:szCs w:val="24"/>
+        </w:rPr>
+        <w:t>hat</w:t>
+      </w:r>
+      <w:proofErr w:type="gramEnd"/>
     </w:p>
     <w:p>
       <w:pPr>
@@ -811,23 +861,48 @@
           <w:sz w:val="24"/>
           <w:szCs w:val="24"/>
         </w:rPr>
-        <w:t>We want to minimize J(w, b) – the cost function</w:t>
-      </w:r>
-    </w:p>
-    <w:p>
-      <w:pPr>
-        <w:rPr>
-          <w:sz w:val="24"/>
-          <w:szCs w:val="24"/>
-        </w:rPr>
-      </w:pPr>
-      <w:r>
-        <w:rPr>
-          <w:sz w:val="24"/>
-          <w:szCs w:val="24"/>
-        </w:rPr>
-        <w:t>The derivative represents the slope of the function in a point</w:t>
-      </w:r>
+        <w:t xml:space="preserve">We want to minimize </w:t>
+      </w:r>
+      <w:proofErr w:type="gramStart"/>
+      <w:r>
+        <w:rPr>
+          <w:sz w:val="24"/>
+          <w:szCs w:val="24"/>
+        </w:rPr>
+        <w:t>J(</w:t>
+      </w:r>
+      <w:proofErr w:type="gramEnd"/>
+      <w:r>
+        <w:rPr>
+          <w:sz w:val="24"/>
+          <w:szCs w:val="24"/>
+        </w:rPr>
+        <w:t>w, b) – the cost function</w:t>
+      </w:r>
+    </w:p>
+    <w:p>
+      <w:pPr>
+        <w:rPr>
+          <w:sz w:val="24"/>
+          <w:szCs w:val="24"/>
+        </w:rPr>
+      </w:pPr>
+      <w:r>
+        <w:rPr>
+          <w:sz w:val="24"/>
+          <w:szCs w:val="24"/>
+        </w:rPr>
+        <w:t xml:space="preserve">The derivative represents the slope of the function in a </w:t>
+      </w:r>
+      <w:proofErr w:type="gramStart"/>
+      <w:r>
+        <w:rPr>
+          <w:sz w:val="24"/>
+          <w:szCs w:val="24"/>
+        </w:rPr>
+        <w:t>point</w:t>
+      </w:r>
+      <w:proofErr w:type="gramEnd"/>
     </w:p>
     <w:p>
       <w:pPr>
@@ -856,8 +931,17 @@
           <w:sz w:val="24"/>
           <w:szCs w:val="24"/>
         </w:rPr>
-        <w:t>This algorithm implies moving towards the minimum values of the function by repeatedly subtracting from each parameter the value given by alpha (learning rate) * the derivative of the function with respect to that parameter</w:t>
-      </w:r>
+        <w:t xml:space="preserve">This algorithm implies moving towards the minimum values of the function by repeatedly subtracting from each parameter the value given by alpha (learning rate) * the derivative of the function with respect to that </w:t>
+      </w:r>
+      <w:proofErr w:type="gramStart"/>
+      <w:r>
+        <w:rPr>
+          <w:sz w:val="24"/>
+          <w:szCs w:val="24"/>
+        </w:rPr>
+        <w:t>parameter</w:t>
+      </w:r>
+      <w:proofErr w:type="gramEnd"/>
     </w:p>
     <w:p>
       <w:pPr>
@@ -1032,8 +1116,17 @@
           <w:sz w:val="24"/>
           <w:szCs w:val="24"/>
         </w:rPr>
-        <w:t>Forward pass -&gt; compute the outputs of the network</w:t>
-      </w:r>
+        <w:t xml:space="preserve">Forward pass -&gt; compute the outputs of the </w:t>
+      </w:r>
+      <w:proofErr w:type="gramStart"/>
+      <w:r>
+        <w:rPr>
+          <w:sz w:val="24"/>
+          <w:szCs w:val="24"/>
+        </w:rPr>
+        <w:t>network</w:t>
+      </w:r>
+      <w:proofErr w:type="gramEnd"/>
     </w:p>
     <w:p>
       <w:pPr>
@@ -1054,8 +1147,17 @@
           <w:sz w:val="24"/>
           <w:szCs w:val="24"/>
         </w:rPr>
-        <w:t>Compute the gradients / derivatives</w:t>
-      </w:r>
+        <w:t xml:space="preserve">Compute the gradients / </w:t>
+      </w:r>
+      <w:proofErr w:type="gramStart"/>
+      <w:r>
+        <w:rPr>
+          <w:sz w:val="24"/>
+          <w:szCs w:val="24"/>
+        </w:rPr>
+        <w:t>derivatives</w:t>
+      </w:r>
+      <w:proofErr w:type="gramEnd"/>
     </w:p>
     <w:p>
       <w:pPr>
@@ -1150,8 +1252,33 @@
           <w:sz w:val="24"/>
           <w:szCs w:val="24"/>
         </w:rPr>
-        <w:t>In this course, dvar is the notation of the derivative of the cost function with respect to the variables</w:t>
-      </w:r>
+        <w:t xml:space="preserve">In this course, </w:t>
+      </w:r>
+      <w:proofErr w:type="spellStart"/>
+      <w:r>
+        <w:rPr>
+          <w:sz w:val="24"/>
+          <w:szCs w:val="24"/>
+        </w:rPr>
+        <w:t>dvar</w:t>
+      </w:r>
+      <w:proofErr w:type="spellEnd"/>
+      <w:r>
+        <w:rPr>
+          <w:sz w:val="24"/>
+          <w:szCs w:val="24"/>
+        </w:rPr>
+        <w:t xml:space="preserve"> is the notation of the derivative of the cost function with respect to the </w:t>
+      </w:r>
+      <w:proofErr w:type="gramStart"/>
+      <w:r>
+        <w:rPr>
+          <w:sz w:val="24"/>
+          <w:szCs w:val="24"/>
+        </w:rPr>
+        <w:t>variables</w:t>
+      </w:r>
+      <w:proofErr w:type="gramEnd"/>
     </w:p>
     <w:p>
       <w:pPr>
@@ -1279,7 +1406,23 @@
           <w:sz w:val="24"/>
           <w:szCs w:val="24"/>
         </w:rPr>
-        <w:t xml:space="preserve">To compute derivates we can use the defined formula, or to use the definition, but in which we consider x0 to be a small value, such as 0.001 </w:t>
+        <w:t xml:space="preserve">To compute derivates we can use the defined formula, or to use the definition, but in which we consider x0 to be a small value, such as </w:t>
+      </w:r>
+      <w:proofErr w:type="gramStart"/>
+      <w:r>
+        <w:rPr>
+          <w:sz w:val="24"/>
+          <w:szCs w:val="24"/>
+        </w:rPr>
+        <w:t>0.001</w:t>
+      </w:r>
+      <w:proofErr w:type="gramEnd"/>
+      <w:r>
+        <w:rPr>
+          <w:sz w:val="24"/>
+          <w:szCs w:val="24"/>
+        </w:rPr>
+        <w:t xml:space="preserve"> </w:t>
       </w:r>
     </w:p>
     <w:p>
@@ -1371,7 +1514,23 @@
           <w:sz w:val="24"/>
           <w:szCs w:val="24"/>
         </w:rPr>
-        <w:t>We have to update w1, w2 and b; for example w1 := w1 – alpha * dw1</w:t>
+        <w:t>We have to update w1, w2 and b; for example w</w:t>
+      </w:r>
+      <w:proofErr w:type="gramStart"/>
+      <w:r>
+        <w:rPr>
+          <w:sz w:val="24"/>
+          <w:szCs w:val="24"/>
+        </w:rPr>
+        <w:t>1 :</w:t>
+      </w:r>
+      <w:proofErr w:type="gramEnd"/>
+      <w:r>
+        <w:rPr>
+          <w:sz w:val="24"/>
+          <w:szCs w:val="24"/>
+        </w:rPr>
+        <w:t>= w1 – alpha * dw1</w:t>
       </w:r>
     </w:p>
     <w:p>
@@ -1420,8 +1579,17 @@
           <w:sz w:val="24"/>
           <w:szCs w:val="24"/>
         </w:rPr>
-        <w:t xml:space="preserve"> example</w:t>
-      </w:r>
+        <w:t xml:space="preserve"> </w:t>
+      </w:r>
+      <w:proofErr w:type="gramStart"/>
+      <w:r>
+        <w:rPr>
+          <w:sz w:val="24"/>
+          <w:szCs w:val="24"/>
+        </w:rPr>
+        <w:t>example</w:t>
+      </w:r>
+      <w:proofErr w:type="gramEnd"/>
     </w:p>
     <w:p>
       <w:pPr>
@@ -1485,8 +1653,33 @@
           <w:sz w:val="24"/>
           <w:szCs w:val="24"/>
         </w:rPr>
-        <w:t>We initialize J, dw1, dw2 and db with 0 and we compute them by adding the value computed in relation with each training example; after that we divide each variable with the number of examples</w:t>
-      </w:r>
+        <w:t xml:space="preserve">We initialize J, dw1, dw2 and </w:t>
+      </w:r>
+      <w:proofErr w:type="spellStart"/>
+      <w:r>
+        <w:rPr>
+          <w:sz w:val="24"/>
+          <w:szCs w:val="24"/>
+        </w:rPr>
+        <w:t>db</w:t>
+      </w:r>
+      <w:proofErr w:type="spellEnd"/>
+      <w:r>
+        <w:rPr>
+          <w:sz w:val="24"/>
+          <w:szCs w:val="24"/>
+        </w:rPr>
+        <w:t xml:space="preserve"> with 0 and we compute them by adding the value computed in relation with each training example; after that we divide each variable with the number of </w:t>
+      </w:r>
+      <w:proofErr w:type="gramStart"/>
+      <w:r>
+        <w:rPr>
+          <w:sz w:val="24"/>
+          <w:szCs w:val="24"/>
+        </w:rPr>
+        <w:t>examples</w:t>
+      </w:r>
+      <w:proofErr w:type="gramEnd"/>
     </w:p>
     <w:p>
       <w:pPr>
@@ -1572,8 +1765,17 @@
           <w:sz w:val="24"/>
           <w:szCs w:val="24"/>
         </w:rPr>
-        <w:t>Because we want to avoid having many for loops, we’ll use the vectorized implementation</w:t>
-      </w:r>
+        <w:t xml:space="preserve">Because we want to avoid having many for loops, we’ll use the vectorized </w:t>
+      </w:r>
+      <w:proofErr w:type="gramStart"/>
+      <w:r>
+        <w:rPr>
+          <w:sz w:val="24"/>
+          <w:szCs w:val="24"/>
+        </w:rPr>
+        <w:t>implementation</w:t>
+      </w:r>
+      <w:proofErr w:type="gramEnd"/>
     </w:p>
     <w:p>
       <w:pPr>
@@ -1633,22 +1835,63 @@
           <w:sz w:val="24"/>
           <w:szCs w:val="24"/>
         </w:rPr>
-        <w:t>Just by multiplying vectors / matrices without using for loops we can speed up the code by hundred of times</w:t>
-      </w:r>
-    </w:p>
-    <w:p>
-      <w:pPr>
-        <w:rPr>
-          <w:sz w:val="24"/>
-          <w:szCs w:val="24"/>
-        </w:rPr>
-      </w:pPr>
-      <w:r>
-        <w:rPr>
-          <w:sz w:val="24"/>
-          <w:szCs w:val="24"/>
-        </w:rPr>
-        <w:t>For example we can use np.dot(vec1, vec2) to multiply 2 vectors</w:t>
+        <w:t xml:space="preserve">Just by multiplying vectors / matrices without using for loops we can speed up the code by </w:t>
+      </w:r>
+      <w:proofErr w:type="spellStart"/>
+      <w:r>
+        <w:rPr>
+          <w:sz w:val="24"/>
+          <w:szCs w:val="24"/>
+        </w:rPr>
+        <w:t>hundred</w:t>
+      </w:r>
+      <w:proofErr w:type="spellEnd"/>
+      <w:r>
+        <w:rPr>
+          <w:sz w:val="24"/>
+          <w:szCs w:val="24"/>
+        </w:rPr>
+        <w:t xml:space="preserve"> of </w:t>
+      </w:r>
+      <w:proofErr w:type="gramStart"/>
+      <w:r>
+        <w:rPr>
+          <w:sz w:val="24"/>
+          <w:szCs w:val="24"/>
+        </w:rPr>
+        <w:t>times</w:t>
+      </w:r>
+      <w:proofErr w:type="gramEnd"/>
+    </w:p>
+    <w:p>
+      <w:pPr>
+        <w:rPr>
+          <w:sz w:val="24"/>
+          <w:szCs w:val="24"/>
+        </w:rPr>
+      </w:pPr>
+      <w:r>
+        <w:rPr>
+          <w:sz w:val="24"/>
+          <w:szCs w:val="24"/>
+        </w:rPr>
+        <w:t xml:space="preserve">For example we can use </w:t>
+      </w:r>
+      <w:proofErr w:type="gramStart"/>
+      <w:r>
+        <w:rPr>
+          <w:sz w:val="24"/>
+          <w:szCs w:val="24"/>
+        </w:rPr>
+        <w:t>np.dot(</w:t>
+      </w:r>
+      <w:proofErr w:type="gramEnd"/>
+      <w:r>
+        <w:rPr>
+          <w:sz w:val="24"/>
+          <w:szCs w:val="24"/>
+        </w:rPr>
+        <w:t>vec1, vec2) to multiply 2 vectors</w:t>
       </w:r>
     </w:p>
     <w:p>
@@ -1705,22 +1948,70 @@
           <w:sz w:val="24"/>
           <w:szCs w:val="24"/>
         </w:rPr>
-        <w:t>Even the computation of the e^ of each elements of a vector can be vectorized with np.exp(vector)</w:t>
-      </w:r>
-    </w:p>
-    <w:p>
-      <w:pPr>
-        <w:rPr>
-          <w:sz w:val="24"/>
-          <w:szCs w:val="24"/>
-        </w:rPr>
-      </w:pPr>
-      <w:r>
-        <w:rPr>
-          <w:sz w:val="24"/>
-          <w:szCs w:val="24"/>
-        </w:rPr>
-        <w:t>To vectorize the logistic regression, we would use dw as a vector instead of using dw1, dw2 and so on</w:t>
+        <w:t xml:space="preserve">Even the computation of the e^ of each </w:t>
+      </w:r>
+      <w:proofErr w:type="gramStart"/>
+      <w:r>
+        <w:rPr>
+          <w:sz w:val="24"/>
+          <w:szCs w:val="24"/>
+        </w:rPr>
+        <w:t>elements</w:t>
+      </w:r>
+      <w:proofErr w:type="gramEnd"/>
+      <w:r>
+        <w:rPr>
+          <w:sz w:val="24"/>
+          <w:szCs w:val="24"/>
+        </w:rPr>
+        <w:t xml:space="preserve"> of a vector can be vectorized with </w:t>
+      </w:r>
+      <w:proofErr w:type="spellStart"/>
+      <w:r>
+        <w:rPr>
+          <w:sz w:val="24"/>
+          <w:szCs w:val="24"/>
+        </w:rPr>
+        <w:t>np.exp</w:t>
+      </w:r>
+      <w:proofErr w:type="spellEnd"/>
+      <w:r>
+        <w:rPr>
+          <w:sz w:val="24"/>
+          <w:szCs w:val="24"/>
+        </w:rPr>
+        <w:t>(vector)</w:t>
+      </w:r>
+    </w:p>
+    <w:p>
+      <w:pPr>
+        <w:rPr>
+          <w:sz w:val="24"/>
+          <w:szCs w:val="24"/>
+        </w:rPr>
+      </w:pPr>
+      <w:r>
+        <w:rPr>
+          <w:sz w:val="24"/>
+          <w:szCs w:val="24"/>
+        </w:rPr>
+        <w:t xml:space="preserve">To vectorize the logistic regression, we would use </w:t>
+      </w:r>
+      <w:proofErr w:type="spellStart"/>
+      <w:r>
+        <w:rPr>
+          <w:sz w:val="24"/>
+          <w:szCs w:val="24"/>
+        </w:rPr>
+        <w:t>dw</w:t>
+      </w:r>
+      <w:proofErr w:type="spellEnd"/>
+      <w:r>
+        <w:rPr>
+          <w:sz w:val="24"/>
+          <w:szCs w:val="24"/>
+        </w:rPr>
+        <w:t xml:space="preserve"> as a vector instead of using dw1, dw2 and so on</w:t>
       </w:r>
     </w:p>
     <w:p>
@@ -1809,8 +2100,33 @@
           <w:sz w:val="24"/>
           <w:szCs w:val="24"/>
         </w:rPr>
-        <w:t>To compute z1, z2 etc we can use a vectorized implementation</w:t>
-      </w:r>
+        <w:t xml:space="preserve">To compute z1, z2 </w:t>
+      </w:r>
+      <w:proofErr w:type="spellStart"/>
+      <w:r>
+        <w:rPr>
+          <w:sz w:val="24"/>
+          <w:szCs w:val="24"/>
+        </w:rPr>
+        <w:t>etc</w:t>
+      </w:r>
+      <w:proofErr w:type="spellEnd"/>
+      <w:r>
+        <w:rPr>
+          <w:sz w:val="24"/>
+          <w:szCs w:val="24"/>
+        </w:rPr>
+        <w:t xml:space="preserve"> we can use a vectorized </w:t>
+      </w:r>
+      <w:proofErr w:type="gramStart"/>
+      <w:r>
+        <w:rPr>
+          <w:sz w:val="24"/>
+          <w:szCs w:val="24"/>
+        </w:rPr>
+        <w:t>implementation</w:t>
+      </w:r>
+      <w:proofErr w:type="gramEnd"/>
     </w:p>
     <w:p>
       <w:pPr>
@@ -1866,8 +2182,17 @@
           <w:sz w:val="24"/>
           <w:szCs w:val="24"/>
         </w:rPr>
-        <w:t>, when you add a number to a vector, that number is added to each value from the vector; this operation is called broadcasting</w:t>
-      </w:r>
+        <w:t xml:space="preserve">, when you add a number to a vector, that number is added to each value from the vector; this operation is called </w:t>
+      </w:r>
+      <w:proofErr w:type="gramStart"/>
+      <w:r>
+        <w:rPr>
+          <w:sz w:val="24"/>
+          <w:szCs w:val="24"/>
+        </w:rPr>
+        <w:t>broadcasting</w:t>
+      </w:r>
+      <w:proofErr w:type="gramEnd"/>
     </w:p>
     <w:p>
       <w:pPr>
@@ -1908,8 +2233,17 @@
           <w:sz w:val="24"/>
           <w:szCs w:val="24"/>
         </w:rPr>
-        <w:t>The gradient descent algorithm can be vectorized, so that for one iteration we won’t use any for loop</w:t>
-      </w:r>
+        <w:t xml:space="preserve">The gradient descent algorithm can be vectorized, so that for one iteration we won’t use any for </w:t>
+      </w:r>
+      <w:proofErr w:type="gramStart"/>
+      <w:r>
+        <w:rPr>
+          <w:sz w:val="24"/>
+          <w:szCs w:val="24"/>
+        </w:rPr>
+        <w:t>loop</w:t>
+      </w:r>
+      <w:proofErr w:type="gramEnd"/>
     </w:p>
     <w:p>
       <w:pPr>
@@ -2148,8 +2482,17 @@
           <w:sz w:val="24"/>
           <w:szCs w:val="24"/>
         </w:rPr>
-        <w:t>If you have a matrix (3, 4) and divide it by an array (1, 4), that array will be duplicated 3 times and then the division is done element-wise</w:t>
-      </w:r>
+        <w:t>If you have a matrix (3, 4) and divide it by an array (1, 4), that array will be duplicated 3 times and then the division is done element-</w:t>
+      </w:r>
+      <w:proofErr w:type="gramStart"/>
+      <w:r>
+        <w:rPr>
+          <w:sz w:val="24"/>
+          <w:szCs w:val="24"/>
+        </w:rPr>
+        <w:t>wise</w:t>
+      </w:r>
+      <w:proofErr w:type="gramEnd"/>
     </w:p>
     <w:p>
       <w:pPr>
@@ -2209,49 +2552,89 @@
           <w:sz w:val="24"/>
           <w:szCs w:val="24"/>
         </w:rPr>
-        <w:t>Then, all the operations are done element-wise</w:t>
-      </w:r>
-    </w:p>
-    <w:p>
-      <w:pPr>
-        <w:rPr>
-          <w:sz w:val="24"/>
-          <w:szCs w:val="24"/>
-        </w:rPr>
-      </w:pPr>
-    </w:p>
-    <w:p>
-      <w:pPr>
-        <w:rPr>
-          <w:b/>
-          <w:bCs/>
-          <w:sz w:val="24"/>
-          <w:szCs w:val="24"/>
-        </w:rPr>
-      </w:pPr>
-      <w:r>
-        <w:rPr>
-          <w:b/>
-          <w:bCs/>
-          <w:sz w:val="24"/>
-          <w:szCs w:val="24"/>
-        </w:rPr>
-        <w:t>A Note on Python/Numpy Vectors</w:t>
-      </w:r>
-    </w:p>
-    <w:p>
-      <w:pPr>
-        <w:rPr>
-          <w:sz w:val="24"/>
-          <w:szCs w:val="24"/>
-        </w:rPr>
-      </w:pPr>
-      <w:r>
-        <w:rPr>
-          <w:sz w:val="24"/>
-          <w:szCs w:val="24"/>
-        </w:rPr>
-        <w:t>np.array([1, 2])</w:t>
+        <w:t>Then, all the operations are done element-</w:t>
+      </w:r>
+      <w:proofErr w:type="gramStart"/>
+      <w:r>
+        <w:rPr>
+          <w:sz w:val="24"/>
+          <w:szCs w:val="24"/>
+        </w:rPr>
+        <w:t>wise</w:t>
+      </w:r>
+      <w:proofErr w:type="gramEnd"/>
+    </w:p>
+    <w:p>
+      <w:pPr>
+        <w:rPr>
+          <w:sz w:val="24"/>
+          <w:szCs w:val="24"/>
+        </w:rPr>
+      </w:pPr>
+    </w:p>
+    <w:p>
+      <w:pPr>
+        <w:rPr>
+          <w:b/>
+          <w:bCs/>
+          <w:sz w:val="24"/>
+          <w:szCs w:val="24"/>
+        </w:rPr>
+      </w:pPr>
+      <w:r>
+        <w:rPr>
+          <w:b/>
+          <w:bCs/>
+          <w:sz w:val="24"/>
+          <w:szCs w:val="24"/>
+        </w:rPr>
+        <w:t>A Note on Python/</w:t>
+      </w:r>
+      <w:proofErr w:type="spellStart"/>
+      <w:r>
+        <w:rPr>
+          <w:b/>
+          <w:bCs/>
+          <w:sz w:val="24"/>
+          <w:szCs w:val="24"/>
+        </w:rPr>
+        <w:t>Numpy</w:t>
+      </w:r>
+      <w:proofErr w:type="spellEnd"/>
+      <w:r>
+        <w:rPr>
+          <w:b/>
+          <w:bCs/>
+          <w:sz w:val="24"/>
+          <w:szCs w:val="24"/>
+        </w:rPr>
+        <w:t xml:space="preserve"> Vectors</w:t>
+      </w:r>
+    </w:p>
+    <w:p>
+      <w:pPr>
+        <w:rPr>
+          <w:sz w:val="24"/>
+          <w:szCs w:val="24"/>
+        </w:rPr>
+      </w:pPr>
+      <w:proofErr w:type="spellStart"/>
+      <w:proofErr w:type="gramStart"/>
+      <w:r>
+        <w:rPr>
+          <w:sz w:val="24"/>
+          <w:szCs w:val="24"/>
+        </w:rPr>
+        <w:t>np.array</w:t>
+      </w:r>
+      <w:proofErr w:type="spellEnd"/>
+      <w:proofErr w:type="gramEnd"/>
+      <w:r>
+        <w:rPr>
+          <w:sz w:val="24"/>
+          <w:szCs w:val="24"/>
+        </w:rPr>
+        <w:t>([1, 2])</w:t>
       </w:r>
       <w:r>
         <w:rPr>
@@ -2265,7 +2648,23 @@
           <w:sz w:val="24"/>
           <w:szCs w:val="24"/>
         </w:rPr>
-        <w:t xml:space="preserve"> np.array([[1], [2]])</w:t>
+        <w:t xml:space="preserve"> </w:t>
+      </w:r>
+      <w:proofErr w:type="spellStart"/>
+      <w:r>
+        <w:rPr>
+          <w:sz w:val="24"/>
+          <w:szCs w:val="24"/>
+        </w:rPr>
+        <w:t>np.array</w:t>
+      </w:r>
+      <w:proofErr w:type="spellEnd"/>
+      <w:r>
+        <w:rPr>
+          <w:sz w:val="24"/>
+          <w:szCs w:val="24"/>
+        </w:rPr>
+        <w:t>([[1], [2]])</w:t>
       </w:r>
       <w:r>
         <w:rPr>
@@ -2318,43 +2717,111 @@
           <w:szCs w:val="24"/>
         </w:rPr>
       </w:pPr>
-      <w:r>
-        <w:rPr>
-          <w:sz w:val="24"/>
-          <w:szCs w:val="24"/>
-        </w:rPr>
-        <w:t>np.random.randn(5) -&gt; (5,) but np.random.randn(5 ,1) -&gt; (5, 1)</w:t>
-      </w:r>
-    </w:p>
-    <w:p>
-      <w:pPr>
-        <w:rPr>
-          <w:sz w:val="24"/>
-          <w:szCs w:val="24"/>
-        </w:rPr>
-      </w:pPr>
-      <w:r>
-        <w:rPr>
-          <w:sz w:val="24"/>
-          <w:szCs w:val="24"/>
-        </w:rPr>
-        <w:t>You can test the shape in the code by using assert(a.shape == (5, 1))</w:t>
-      </w:r>
-    </w:p>
-    <w:p>
-      <w:pPr>
-        <w:rPr>
-          <w:sz w:val="24"/>
-          <w:szCs w:val="24"/>
-        </w:rPr>
-      </w:pPr>
-      <w:r>
-        <w:rPr>
-          <w:sz w:val="24"/>
-          <w:szCs w:val="24"/>
-        </w:rPr>
-        <w:t>Do not use rank 1 arrays</w:t>
-      </w:r>
+      <w:proofErr w:type="spellStart"/>
+      <w:proofErr w:type="gramStart"/>
+      <w:r>
+        <w:rPr>
+          <w:sz w:val="24"/>
+          <w:szCs w:val="24"/>
+        </w:rPr>
+        <w:t>np.random</w:t>
+      </w:r>
+      <w:proofErr w:type="gramEnd"/>
+      <w:r>
+        <w:rPr>
+          <w:sz w:val="24"/>
+          <w:szCs w:val="24"/>
+        </w:rPr>
+        <w:t>.randn</w:t>
+      </w:r>
+      <w:proofErr w:type="spellEnd"/>
+      <w:r>
+        <w:rPr>
+          <w:sz w:val="24"/>
+          <w:szCs w:val="24"/>
+        </w:rPr>
+        <w:t xml:space="preserve">(5) -&gt; (5,) but </w:t>
+      </w:r>
+      <w:proofErr w:type="spellStart"/>
+      <w:r>
+        <w:rPr>
+          <w:sz w:val="24"/>
+          <w:szCs w:val="24"/>
+        </w:rPr>
+        <w:t>np.random.randn</w:t>
+      </w:r>
+      <w:proofErr w:type="spellEnd"/>
+      <w:r>
+        <w:rPr>
+          <w:sz w:val="24"/>
+          <w:szCs w:val="24"/>
+        </w:rPr>
+        <w:t>(5 ,1) -&gt; (5, 1)</w:t>
+      </w:r>
+    </w:p>
+    <w:p>
+      <w:pPr>
+        <w:rPr>
+          <w:sz w:val="24"/>
+          <w:szCs w:val="24"/>
+        </w:rPr>
+      </w:pPr>
+      <w:r>
+        <w:rPr>
+          <w:sz w:val="24"/>
+          <w:szCs w:val="24"/>
+        </w:rPr>
+        <w:t xml:space="preserve">You can test the shape in the code by using </w:t>
+      </w:r>
+      <w:proofErr w:type="gramStart"/>
+      <w:r>
+        <w:rPr>
+          <w:sz w:val="24"/>
+          <w:szCs w:val="24"/>
+        </w:rPr>
+        <w:t>assert(</w:t>
+      </w:r>
+      <w:proofErr w:type="spellStart"/>
+      <w:proofErr w:type="gramEnd"/>
+      <w:r>
+        <w:rPr>
+          <w:sz w:val="24"/>
+          <w:szCs w:val="24"/>
+        </w:rPr>
+        <w:t>a.shape</w:t>
+      </w:r>
+      <w:proofErr w:type="spellEnd"/>
+      <w:r>
+        <w:rPr>
+          <w:sz w:val="24"/>
+          <w:szCs w:val="24"/>
+        </w:rPr>
+        <w:t xml:space="preserve"> == (5, 1))</w:t>
+      </w:r>
+    </w:p>
+    <w:p>
+      <w:pPr>
+        <w:rPr>
+          <w:sz w:val="24"/>
+          <w:szCs w:val="24"/>
+        </w:rPr>
+      </w:pPr>
+      <w:r>
+        <w:rPr>
+          <w:sz w:val="24"/>
+          <w:szCs w:val="24"/>
+        </w:rPr>
+        <w:t xml:space="preserve">Do not use rank 1 </w:t>
+      </w:r>
+      <w:proofErr w:type="gramStart"/>
+      <w:r>
+        <w:rPr>
+          <w:sz w:val="24"/>
+          <w:szCs w:val="24"/>
+        </w:rPr>
+        <w:t>arrays</w:t>
+      </w:r>
+      <w:proofErr w:type="gramEnd"/>
     </w:p>
     <w:p>
       <w:pPr>
@@ -2392,6 +2859,7 @@
       </w:pPr>
       <w:r>
         <w:rPr>
+          <w:noProof/>
           <w:sz w:val="24"/>
           <w:szCs w:val="24"/>
         </w:rPr>
@@ -2456,6 +2924,7 @@
       </w:pPr>
       <w:r>
         <w:rPr>
+          <w:noProof/>
           <w:sz w:val="24"/>
           <w:szCs w:val="24"/>
         </w:rPr>
@@ -2515,10 +2984,43 @@
           <w:sz w:val="24"/>
           <w:szCs w:val="24"/>
         </w:rPr>
-        <w:t>Maximizing p(y|x) is the same as maximizing log p(y|x), considering that log is a strictly monotonic function</w:t>
-      </w:r>
-      <w:r>
-        <w:rPr>
+        <w:t>Maximizing p(</w:t>
+      </w:r>
+      <w:proofErr w:type="spellStart"/>
+      <w:r>
+        <w:rPr>
+          <w:sz w:val="24"/>
+          <w:szCs w:val="24"/>
+        </w:rPr>
+        <w:t>y|x</w:t>
+      </w:r>
+      <w:proofErr w:type="spellEnd"/>
+      <w:r>
+        <w:rPr>
+          <w:sz w:val="24"/>
+          <w:szCs w:val="24"/>
+        </w:rPr>
+        <w:t>) is the same as maximizing log p(</w:t>
+      </w:r>
+      <w:proofErr w:type="spellStart"/>
+      <w:r>
+        <w:rPr>
+          <w:sz w:val="24"/>
+          <w:szCs w:val="24"/>
+        </w:rPr>
+        <w:t>y|x</w:t>
+      </w:r>
+      <w:proofErr w:type="spellEnd"/>
+      <w:r>
+        <w:rPr>
+          <w:sz w:val="24"/>
+          <w:szCs w:val="24"/>
+        </w:rPr>
+        <w:t>), considering that log is a strictly monotonic function</w:t>
+      </w:r>
+      <w:r>
+        <w:rPr>
+          <w:noProof/>
           <w:sz w:val="24"/>
           <w:szCs w:val="24"/>
         </w:rPr>
@@ -2578,7 +3080,39 @@
           <w:sz w:val="24"/>
           <w:szCs w:val="24"/>
         </w:rPr>
-        <w:t xml:space="preserve">If you consider that the training examples are independent and identically distributed (i.i.d.), then you can </w:t>
+        <w:t>If you consider that the training examples are independent and identically distributed (</w:t>
+      </w:r>
+      <w:proofErr w:type="spellStart"/>
+      <w:r>
+        <w:rPr>
+          <w:sz w:val="24"/>
+          <w:szCs w:val="24"/>
+        </w:rPr>
+        <w:t>i.i.d.</w:t>
+      </w:r>
+      <w:proofErr w:type="spellEnd"/>
+      <w:r>
+        <w:rPr>
+          <w:sz w:val="24"/>
+          <w:szCs w:val="24"/>
+        </w:rPr>
+        <w:t xml:space="preserve">), then you </w:t>
+      </w:r>
+      <w:proofErr w:type="gramStart"/>
+      <w:r>
+        <w:rPr>
+          <w:sz w:val="24"/>
+          <w:szCs w:val="24"/>
+        </w:rPr>
+        <w:t>can</w:t>
+      </w:r>
+      <w:proofErr w:type="gramEnd"/>
+      <w:r>
+        <w:rPr>
+          <w:sz w:val="24"/>
+          <w:szCs w:val="24"/>
+        </w:rPr>
+        <w:t xml:space="preserve"> </w:t>
       </w:r>
     </w:p>
     <w:p>
@@ -2618,6 +3152,7 @@
         <w:rPr>
           <w:b/>
           <w:bCs/>
+          <w:noProof/>
           <w:sz w:val="24"/>
           <w:szCs w:val="24"/>
         </w:rPr>
@@ -2677,8 +3212,398 @@
           <w:sz w:val="24"/>
           <w:szCs w:val="24"/>
         </w:rPr>
-        <w:t>, for convinience</w:t>
-      </w:r>
+        <w:t xml:space="preserve">, for </w:t>
+      </w:r>
+      <w:proofErr w:type="gramStart"/>
+      <w:r>
+        <w:rPr>
+          <w:sz w:val="24"/>
+          <w:szCs w:val="24"/>
+        </w:rPr>
+        <w:t>convenience</w:t>
+      </w:r>
+      <w:proofErr w:type="gramEnd"/>
+    </w:p>
+    <w:p>
+      <w:pPr>
+        <w:rPr>
+          <w:sz w:val="24"/>
+          <w:szCs w:val="24"/>
+        </w:rPr>
+      </w:pPr>
+    </w:p>
+    <w:p>
+      <w:pPr>
+        <w:rPr>
+          <w:b/>
+          <w:bCs/>
+          <w:sz w:val="24"/>
+          <w:szCs w:val="24"/>
+        </w:rPr>
+      </w:pPr>
+      <w:r>
+        <w:rPr>
+          <w:b/>
+          <w:bCs/>
+          <w:sz w:val="24"/>
+          <w:szCs w:val="24"/>
+        </w:rPr>
+        <w:t>Quiz</w:t>
+      </w:r>
+    </w:p>
+    <w:p>
+      <w:pPr>
+        <w:rPr>
+          <w:sz w:val="24"/>
+          <w:szCs w:val="24"/>
+        </w:rPr>
+      </w:pPr>
+      <w:r>
+        <w:rPr>
+          <w:sz w:val="24"/>
+          <w:szCs w:val="24"/>
+        </w:rPr>
+        <w:t>Shape (1, 3) * shape (3, 3) =&gt; shape (3, 3)</w:t>
+      </w:r>
+      <w:r>
+        <w:rPr>
+          <w:sz w:val="24"/>
+          <w:szCs w:val="24"/>
+        </w:rPr>
+        <w:t xml:space="preserve"> -&gt; broadcasting is used</w:t>
+      </w:r>
+    </w:p>
+    <w:p>
+      <w:pPr>
+        <w:rPr>
+          <w:sz w:val="24"/>
+          <w:szCs w:val="24"/>
+        </w:rPr>
+      </w:pPr>
+      <w:r>
+        <w:rPr>
+          <w:sz w:val="24"/>
+          <w:szCs w:val="24"/>
+        </w:rPr>
+        <w:t xml:space="preserve">Only if we use </w:t>
+      </w:r>
+      <w:proofErr w:type="gramStart"/>
+      <w:r>
+        <w:rPr>
+          <w:sz w:val="24"/>
+          <w:szCs w:val="24"/>
+        </w:rPr>
+        <w:t>np.dot(</w:t>
+      </w:r>
+      <w:proofErr w:type="gramEnd"/>
+      <w:r>
+        <w:rPr>
+          <w:sz w:val="24"/>
+          <w:szCs w:val="24"/>
+        </w:rPr>
+        <w:t>shape (1, 3),  shape (3, 3)) we get shape (1, 3)</w:t>
+      </w:r>
+      <w:r>
+        <w:rPr>
+          <w:sz w:val="24"/>
+          <w:szCs w:val="24"/>
+        </w:rPr>
+        <w:t xml:space="preserve"> -&gt; broadcasting is not used</w:t>
+      </w:r>
+    </w:p>
+    <w:p>
+      <w:pPr>
+        <w:rPr>
+          <w:sz w:val="24"/>
+          <w:szCs w:val="24"/>
+        </w:rPr>
+      </w:pPr>
+      <w:proofErr w:type="spellStart"/>
+      <w:proofErr w:type="gramStart"/>
+      <w:r>
+        <w:rPr>
+          <w:sz w:val="24"/>
+          <w:szCs w:val="24"/>
+        </w:rPr>
+        <w:t>np.array</w:t>
+      </w:r>
+      <w:proofErr w:type="spellEnd"/>
+      <w:proofErr w:type="gramEnd"/>
+      <w:r>
+        <w:rPr>
+          <w:sz w:val="24"/>
+          <w:szCs w:val="24"/>
+        </w:rPr>
+        <w:t xml:space="preserve"> * </w:t>
+      </w:r>
+      <w:proofErr w:type="spellStart"/>
+      <w:r>
+        <w:rPr>
+          <w:sz w:val="24"/>
+          <w:szCs w:val="24"/>
+        </w:rPr>
+        <w:t>np.array</w:t>
+      </w:r>
+      <w:proofErr w:type="spellEnd"/>
+      <w:r>
+        <w:rPr>
+          <w:sz w:val="24"/>
+          <w:szCs w:val="24"/>
+        </w:rPr>
+        <w:t xml:space="preserve"> is an element-wise multiplication</w:t>
+      </w:r>
+    </w:p>
+    <w:p>
+      <w:pPr>
+        <w:rPr>
+          <w:sz w:val="24"/>
+          <w:szCs w:val="24"/>
+        </w:rPr>
+      </w:pPr>
+    </w:p>
+    <w:p>
+      <w:pPr>
+        <w:rPr>
+          <w:b/>
+          <w:bCs/>
+          <w:sz w:val="24"/>
+          <w:szCs w:val="24"/>
+        </w:rPr>
+      </w:pPr>
+      <w:r>
+        <w:rPr>
+          <w:b/>
+          <w:bCs/>
+          <w:sz w:val="24"/>
+          <w:szCs w:val="24"/>
+        </w:rPr>
+        <w:t xml:space="preserve">Assignment: </w:t>
+      </w:r>
+      <w:r>
+        <w:rPr>
+          <w:b/>
+          <w:bCs/>
+          <w:sz w:val="24"/>
+          <w:szCs w:val="24"/>
+        </w:rPr>
+        <w:t xml:space="preserve">Python Basics with </w:t>
+      </w:r>
+      <w:proofErr w:type="spellStart"/>
+      <w:r>
+        <w:rPr>
+          <w:b/>
+          <w:bCs/>
+          <w:sz w:val="24"/>
+          <w:szCs w:val="24"/>
+        </w:rPr>
+        <w:t>Numpy</w:t>
+      </w:r>
+      <w:proofErr w:type="spellEnd"/>
+    </w:p>
+    <w:p>
+      <w:pPr>
+        <w:rPr>
+          <w:sz w:val="24"/>
+          <w:szCs w:val="24"/>
+        </w:rPr>
+      </w:pPr>
+      <w:proofErr w:type="spellStart"/>
+      <w:r>
+        <w:rPr>
+          <w:sz w:val="24"/>
+          <w:szCs w:val="24"/>
+        </w:rPr>
+        <w:t>Np.exp</w:t>
+      </w:r>
+      <w:proofErr w:type="spellEnd"/>
+      <w:r>
+        <w:rPr>
+          <w:sz w:val="24"/>
+          <w:szCs w:val="24"/>
+        </w:rPr>
+        <w:t xml:space="preserve"> is preferred, not </w:t>
+      </w:r>
+      <w:proofErr w:type="spellStart"/>
+      <w:r>
+        <w:rPr>
+          <w:sz w:val="24"/>
+          <w:szCs w:val="24"/>
+        </w:rPr>
+        <w:t>math.exp</w:t>
+      </w:r>
+      <w:proofErr w:type="spellEnd"/>
+      <w:r>
+        <w:rPr>
+          <w:sz w:val="24"/>
+          <w:szCs w:val="24"/>
+        </w:rPr>
+        <w:t xml:space="preserve"> because the first one can be used with </w:t>
+      </w:r>
+      <w:proofErr w:type="gramStart"/>
+      <w:r>
+        <w:rPr>
+          <w:sz w:val="24"/>
+          <w:szCs w:val="24"/>
+        </w:rPr>
+        <w:t>arrays</w:t>
+      </w:r>
+      <w:proofErr w:type="gramEnd"/>
+    </w:p>
+    <w:p>
+      <w:pPr>
+        <w:rPr>
+          <w:sz w:val="24"/>
+          <w:szCs w:val="24"/>
+        </w:rPr>
+      </w:pPr>
+      <w:r>
+        <w:rPr>
+          <w:sz w:val="24"/>
+          <w:szCs w:val="24"/>
+        </w:rPr>
+        <w:t xml:space="preserve">We normalize a matrix by dividing it by its norm and we do this division for each </w:t>
+      </w:r>
+      <w:proofErr w:type="gramStart"/>
+      <w:r>
+        <w:rPr>
+          <w:sz w:val="24"/>
+          <w:szCs w:val="24"/>
+        </w:rPr>
+        <w:t>row</w:t>
+      </w:r>
+      <w:proofErr w:type="gramEnd"/>
+    </w:p>
+    <w:p>
+      <w:pPr>
+        <w:rPr>
+          <w:sz w:val="24"/>
+          <w:szCs w:val="24"/>
+        </w:rPr>
+      </w:pPr>
+      <w:r>
+        <w:rPr>
+          <w:sz w:val="24"/>
+          <w:szCs w:val="24"/>
+        </w:rPr>
+        <w:drawing>
+          <wp:inline distT="0" distB="0" distL="0" distR="0" wp14:anchorId="04591C72" wp14:editId="593AD7B5">
+            <wp:extent cx="3116580" cy="1520932"/>
+            <wp:effectExtent l="0" t="0" r="7620" b="3175"/>
+            <wp:docPr id="28" name="Picture 28" descr="A picture containing text, font, screenshot, diagram&#10;&#10;Description automatically generated"/>
+            <wp:cNvGraphicFramePr>
+              <a:graphicFrameLocks xmlns:a="http://schemas.openxmlformats.org/drawingml/2006/main" noChangeAspect="1"/>
+            </wp:cNvGraphicFramePr>
+            <a:graphic xmlns:a="http://schemas.openxmlformats.org/drawingml/2006/main">
+              <a:graphicData uri="http://schemas.openxmlformats.org/drawingml/2006/picture">
+                <pic:pic xmlns:pic="http://schemas.openxmlformats.org/drawingml/2006/picture">
+                  <pic:nvPicPr>
+                    <pic:cNvPr id="28" name="Picture 28" descr="A picture containing text, font, screenshot, diagram&#10;&#10;Description automatically generated"/>
+                    <pic:cNvPicPr/>
+                  </pic:nvPicPr>
+                  <pic:blipFill rotWithShape="1">
+                    <a:blip r:embed="rId32"/>
+                    <a:srcRect l="7592" t="8029"/>
+                    <a:stretch/>
+                  </pic:blipFill>
+                  <pic:spPr bwMode="auto">
+                    <a:xfrm>
+                      <a:off x="0" y="0"/>
+                      <a:ext cx="3126441" cy="1525744"/>
+                    </a:xfrm>
+                    <a:prstGeom prst="rect">
+                      <a:avLst/>
+                    </a:prstGeom>
+                    <a:ln>
+                      <a:noFill/>
+                    </a:ln>
+                    <a:extLst>
+                      <a:ext uri="{53640926-AAD7-44D8-BBD7-CCE9431645EC}">
+                        <a14:shadowObscured xmlns:a14="http://schemas.microsoft.com/office/drawing/2010/main"/>
+                      </a:ext>
+                    </a:extLst>
+                  </pic:spPr>
+                </pic:pic>
+              </a:graphicData>
+            </a:graphic>
+          </wp:inline>
+        </w:drawing>
+      </w:r>
+    </w:p>
+    <w:p>
+      <w:pPr>
+        <w:rPr>
+          <w:sz w:val="24"/>
+          <w:szCs w:val="24"/>
+        </w:rPr>
+      </w:pPr>
+      <w:r>
+        <w:rPr>
+          <w:sz w:val="24"/>
+          <w:szCs w:val="24"/>
+        </w:rPr>
+        <w:lastRenderedPageBreak/>
+        <w:t>np.dot – dot product</w:t>
+      </w:r>
+    </w:p>
+    <w:p>
+      <w:pPr>
+        <w:rPr>
+          <w:sz w:val="24"/>
+          <w:szCs w:val="24"/>
+        </w:rPr>
+      </w:pPr>
+      <w:proofErr w:type="spellStart"/>
+      <w:proofErr w:type="gramStart"/>
+      <w:r>
+        <w:rPr>
+          <w:sz w:val="24"/>
+          <w:szCs w:val="24"/>
+        </w:rPr>
+        <w:t>np.outer</w:t>
+      </w:r>
+      <w:proofErr w:type="spellEnd"/>
+      <w:proofErr w:type="gramEnd"/>
+      <w:r>
+        <w:rPr>
+          <w:sz w:val="24"/>
+          <w:szCs w:val="24"/>
+        </w:rPr>
+        <w:t xml:space="preserve"> – outer product</w:t>
+      </w:r>
+    </w:p>
+    <w:p>
+      <w:pPr>
+        <w:rPr>
+          <w:sz w:val="24"/>
+          <w:szCs w:val="24"/>
+        </w:rPr>
+      </w:pPr>
+      <w:proofErr w:type="spellStart"/>
+      <w:proofErr w:type="gramStart"/>
+      <w:r>
+        <w:rPr>
+          <w:sz w:val="24"/>
+          <w:szCs w:val="24"/>
+        </w:rPr>
+        <w:t>np.multiply</w:t>
+      </w:r>
+      <w:proofErr w:type="spellEnd"/>
+      <w:proofErr w:type="gramEnd"/>
+      <w:r>
+        <w:rPr>
+          <w:sz w:val="24"/>
+          <w:szCs w:val="24"/>
+        </w:rPr>
+        <w:t xml:space="preserve"> – element-wise multiplication</w:t>
+      </w:r>
+    </w:p>
+    <w:p>
+      <w:pPr>
+        <w:rPr>
+          <w:sz w:val="24"/>
+          <w:szCs w:val="24"/>
+        </w:rPr>
+      </w:pPr>
     </w:p>
     <w:sectPr>
       <w:pgSz w:w="12240" w:h="15840"/>

</xml_diff>

<commit_message>
finished the assignment of week two
</commit_message>
<xml_diff>
--- a/Course 1 - Neural Networks and Deep Learning/Week 2/Week 2 - Notes.docx
+++ b/Course 1 - Neural Networks and Deep Learning/Week 2/Week 2 - Notes.docx
@@ -175,23 +175,7 @@
           <w:sz w:val="24"/>
           <w:szCs w:val="24"/>
         </w:rPr>
-        <w:t xml:space="preserve"> - features: one example per column (m columns) </w:t>
-      </w:r>
-      <w:proofErr w:type="spellStart"/>
-      <w:r>
-        <w:rPr>
-          <w:sz w:val="24"/>
-          <w:szCs w:val="24"/>
-        </w:rPr>
-        <w:t>nx</w:t>
-      </w:r>
-      <w:proofErr w:type="spellEnd"/>
-      <w:r>
-        <w:rPr>
-          <w:sz w:val="24"/>
-          <w:szCs w:val="24"/>
-        </w:rPr>
-        <w:t xml:space="preserve"> features (rows)</w:t>
+        <w:t xml:space="preserve"> - features: one example per column (m columns) nx features (rows)</w:t>
       </w:r>
     </w:p>
     <w:p>
@@ -1180,23 +1164,7 @@
           <w:sz w:val="24"/>
           <w:szCs w:val="24"/>
         </w:rPr>
-        <w:t xml:space="preserve">In this course, </w:t>
-      </w:r>
-      <w:proofErr w:type="spellStart"/>
-      <w:r>
-        <w:rPr>
-          <w:sz w:val="24"/>
-          <w:szCs w:val="24"/>
-        </w:rPr>
-        <w:t>dvar</w:t>
-      </w:r>
-      <w:proofErr w:type="spellEnd"/>
-      <w:r>
-        <w:rPr>
-          <w:sz w:val="24"/>
-          <w:szCs w:val="24"/>
-        </w:rPr>
-        <w:t xml:space="preserve"> is the notation of the derivative of the cost function with respect to the variables</w:t>
+        <w:t>In this course, dvar is the notation of the derivative of the cost function with respect to the variables</w:t>
       </w:r>
     </w:p>
     <w:p>
@@ -1531,23 +1499,7 @@
           <w:sz w:val="24"/>
           <w:szCs w:val="24"/>
         </w:rPr>
-        <w:t xml:space="preserve">We initialize J, dw1, dw2 and </w:t>
-      </w:r>
-      <w:proofErr w:type="spellStart"/>
-      <w:r>
-        <w:rPr>
-          <w:sz w:val="24"/>
-          <w:szCs w:val="24"/>
-        </w:rPr>
-        <w:t>db</w:t>
-      </w:r>
-      <w:proofErr w:type="spellEnd"/>
-      <w:r>
-        <w:rPr>
-          <w:sz w:val="24"/>
-          <w:szCs w:val="24"/>
-        </w:rPr>
-        <w:t xml:space="preserve"> with 0 and we compute them by adding the value computed in relation with each training example; after that we divide each variable with the number of examples</w:t>
+        <w:t>We initialize J, dw1, dw2 and db with 0 and we compute them by adding the value computed in relation with each training example; after that we divide each variable with the number of examples</w:t>
       </w:r>
     </w:p>
     <w:p>
@@ -1695,23 +1647,7 @@
           <w:sz w:val="24"/>
           <w:szCs w:val="24"/>
         </w:rPr>
-        <w:t xml:space="preserve">Just by multiplying vectors / matrices without using for loops we can speed up the code by </w:t>
-      </w:r>
-      <w:proofErr w:type="spellStart"/>
-      <w:r>
-        <w:rPr>
-          <w:sz w:val="24"/>
-          <w:szCs w:val="24"/>
-        </w:rPr>
-        <w:t>hundred</w:t>
-      </w:r>
-      <w:proofErr w:type="spellEnd"/>
-      <w:r>
-        <w:rPr>
-          <w:sz w:val="24"/>
-          <w:szCs w:val="24"/>
-        </w:rPr>
-        <w:t xml:space="preserve"> of times</w:t>
+        <w:t>Just by multiplying vectors / matrices without using for loops we can speed up the code by hundred of times</w:t>
       </w:r>
     </w:p>
     <w:p>
@@ -1797,54 +1733,22 @@
           <w:sz w:val="24"/>
           <w:szCs w:val="24"/>
         </w:rPr>
-        <w:t xml:space="preserve"> of a vector can be vectorized with </w:t>
-      </w:r>
-      <w:proofErr w:type="spellStart"/>
-      <w:r>
-        <w:rPr>
-          <w:sz w:val="24"/>
-          <w:szCs w:val="24"/>
-        </w:rPr>
-        <w:t>np.exp</w:t>
-      </w:r>
-      <w:proofErr w:type="spellEnd"/>
-      <w:r>
-        <w:rPr>
-          <w:sz w:val="24"/>
-          <w:szCs w:val="24"/>
-        </w:rPr>
-        <w:t>(vector)</w:t>
-      </w:r>
-    </w:p>
-    <w:p>
-      <w:pPr>
-        <w:rPr>
-          <w:sz w:val="24"/>
-          <w:szCs w:val="24"/>
-        </w:rPr>
-      </w:pPr>
-      <w:r>
-        <w:rPr>
-          <w:sz w:val="24"/>
-          <w:szCs w:val="24"/>
-        </w:rPr>
-        <w:t xml:space="preserve">To vectorize the logistic regression, we would use </w:t>
-      </w:r>
-      <w:proofErr w:type="spellStart"/>
-      <w:r>
-        <w:rPr>
-          <w:sz w:val="24"/>
-          <w:szCs w:val="24"/>
-        </w:rPr>
-        <w:t>dw</w:t>
-      </w:r>
-      <w:proofErr w:type="spellEnd"/>
-      <w:r>
-        <w:rPr>
-          <w:sz w:val="24"/>
-          <w:szCs w:val="24"/>
-        </w:rPr>
-        <w:t xml:space="preserve"> as a vector instead of using dw1, dw2 and so on</w:t>
+        <w:t xml:space="preserve"> of a vector can be vectorized with np.exp(vector)</w:t>
+      </w:r>
+    </w:p>
+    <w:p>
+      <w:pPr>
+        <w:rPr>
+          <w:sz w:val="24"/>
+          <w:szCs w:val="24"/>
+        </w:rPr>
+      </w:pPr>
+      <w:r>
+        <w:rPr>
+          <w:sz w:val="24"/>
+          <w:szCs w:val="24"/>
+        </w:rPr>
+        <w:t>To vectorize the logistic regression, we would use dw as a vector instead of using dw1, dw2 and so on</w:t>
       </w:r>
     </w:p>
     <w:p>
@@ -1933,23 +1837,7 @@
           <w:sz w:val="24"/>
           <w:szCs w:val="24"/>
         </w:rPr>
-        <w:t xml:space="preserve">To compute z1, z2 </w:t>
-      </w:r>
-      <w:proofErr w:type="spellStart"/>
-      <w:r>
-        <w:rPr>
-          <w:sz w:val="24"/>
-          <w:szCs w:val="24"/>
-        </w:rPr>
-        <w:t>etc</w:t>
-      </w:r>
-      <w:proofErr w:type="spellEnd"/>
-      <w:r>
-        <w:rPr>
-          <w:sz w:val="24"/>
-          <w:szCs w:val="24"/>
-        </w:rPr>
-        <w:t xml:space="preserve"> we can use a vectorized implementation</w:t>
+        <w:t>To compute z1, z2 etc we can use a vectorized implementation</w:t>
       </w:r>
     </w:p>
     <w:p>
@@ -2376,51 +2264,22 @@
           <w:sz w:val="24"/>
           <w:szCs w:val="24"/>
         </w:rPr>
-        <w:t>A Note on Python/</w:t>
-      </w:r>
-      <w:proofErr w:type="spellStart"/>
-      <w:r>
-        <w:rPr>
-          <w:b/>
-          <w:bCs/>
-          <w:sz w:val="24"/>
-          <w:szCs w:val="24"/>
-        </w:rPr>
-        <w:t>Numpy</w:t>
-      </w:r>
-      <w:proofErr w:type="spellEnd"/>
-      <w:r>
-        <w:rPr>
-          <w:b/>
-          <w:bCs/>
-          <w:sz w:val="24"/>
-          <w:szCs w:val="24"/>
-        </w:rPr>
-        <w:t xml:space="preserve"> Vectors</w:t>
-      </w:r>
-    </w:p>
-    <w:p>
-      <w:pPr>
-        <w:rPr>
-          <w:sz w:val="24"/>
-          <w:szCs w:val="24"/>
-        </w:rPr>
-      </w:pPr>
-      <w:proofErr w:type="spellStart"/>
-      <w:r>
-        <w:rPr>
-          <w:sz w:val="24"/>
-          <w:szCs w:val="24"/>
-        </w:rPr>
-        <w:t>np.array</w:t>
-      </w:r>
-      <w:proofErr w:type="spellEnd"/>
-      <w:r>
-        <w:rPr>
-          <w:sz w:val="24"/>
-          <w:szCs w:val="24"/>
-        </w:rPr>
-        <w:t>([1, 2])</w:t>
+        <w:t>A Note on Python/Numpy Vectors</w:t>
+      </w:r>
+    </w:p>
+    <w:p>
+      <w:pPr>
+        <w:rPr>
+          <w:sz w:val="24"/>
+          <w:szCs w:val="24"/>
+        </w:rPr>
+      </w:pPr>
+      <w:r>
+        <w:rPr>
+          <w:sz w:val="24"/>
+          <w:szCs w:val="24"/>
+        </w:rPr>
+        <w:t>np.array([1, 2])</w:t>
       </w:r>
       <w:r>
         <w:rPr>
@@ -2434,23 +2293,7 @@
           <w:sz w:val="24"/>
           <w:szCs w:val="24"/>
         </w:rPr>
-        <w:t xml:space="preserve"> </w:t>
-      </w:r>
-      <w:proofErr w:type="spellStart"/>
-      <w:r>
-        <w:rPr>
-          <w:sz w:val="24"/>
-          <w:szCs w:val="24"/>
-        </w:rPr>
-        <w:t>np.array</w:t>
-      </w:r>
-      <w:proofErr w:type="spellEnd"/>
-      <w:r>
-        <w:rPr>
-          <w:sz w:val="24"/>
-          <w:szCs w:val="24"/>
-        </w:rPr>
-        <w:t>([[1], [2]])</w:t>
+        <w:t xml:space="preserve"> np.array([[1], [2]])</w:t>
       </w:r>
       <w:r>
         <w:rPr>
@@ -2503,68 +2346,27 @@
           <w:szCs w:val="24"/>
         </w:rPr>
       </w:pPr>
-      <w:proofErr w:type="spellStart"/>
-      <w:r>
-        <w:rPr>
-          <w:sz w:val="24"/>
-          <w:szCs w:val="24"/>
-        </w:rPr>
-        <w:t>np.random.randn</w:t>
-      </w:r>
-      <w:proofErr w:type="spellEnd"/>
-      <w:r>
-        <w:rPr>
-          <w:sz w:val="24"/>
-          <w:szCs w:val="24"/>
-        </w:rPr>
-        <w:t xml:space="preserve">(5) -&gt; (5,) but </w:t>
-      </w:r>
-      <w:proofErr w:type="spellStart"/>
-      <w:r>
-        <w:rPr>
-          <w:sz w:val="24"/>
-          <w:szCs w:val="24"/>
-        </w:rPr>
-        <w:t>np.random.randn</w:t>
-      </w:r>
-      <w:proofErr w:type="spellEnd"/>
-      <w:r>
-        <w:rPr>
-          <w:sz w:val="24"/>
-          <w:szCs w:val="24"/>
-        </w:rPr>
-        <w:t>(5 ,1) -&gt; (5, 1)</w:t>
-      </w:r>
-    </w:p>
-    <w:p>
-      <w:pPr>
-        <w:rPr>
-          <w:sz w:val="24"/>
-          <w:szCs w:val="24"/>
-        </w:rPr>
-      </w:pPr>
-      <w:r>
-        <w:rPr>
-          <w:sz w:val="24"/>
-          <w:szCs w:val="24"/>
-        </w:rPr>
-        <w:t>You can test the shape in the code by using assert(</w:t>
-      </w:r>
-      <w:proofErr w:type="spellStart"/>
-      <w:r>
-        <w:rPr>
-          <w:sz w:val="24"/>
-          <w:szCs w:val="24"/>
-        </w:rPr>
-        <w:t>a.shape</w:t>
-      </w:r>
-      <w:proofErr w:type="spellEnd"/>
-      <w:r>
-        <w:rPr>
-          <w:sz w:val="24"/>
-          <w:szCs w:val="24"/>
-        </w:rPr>
-        <w:t xml:space="preserve"> == (5, 1))</w:t>
+      <w:r>
+        <w:rPr>
+          <w:sz w:val="24"/>
+          <w:szCs w:val="24"/>
+        </w:rPr>
+        <w:t>np.random.randn(5) -&gt; (5,) but np.random.randn(5 ,1) -&gt; (5, 1)</w:t>
+      </w:r>
+    </w:p>
+    <w:p>
+      <w:pPr>
+        <w:rPr>
+          <w:sz w:val="24"/>
+          <w:szCs w:val="24"/>
+        </w:rPr>
+      </w:pPr>
+      <w:r>
+        <w:rPr>
+          <w:sz w:val="24"/>
+          <w:szCs w:val="24"/>
+        </w:rPr>
+        <w:t>You can test the shape in the code by using assert(a.shape == (5, 1))</w:t>
       </w:r>
     </w:p>
     <w:p>
@@ -2743,39 +2545,7 @@
           <w:sz w:val="24"/>
           <w:szCs w:val="24"/>
         </w:rPr>
-        <w:t>Maximizing p(</w:t>
-      </w:r>
-      <w:proofErr w:type="spellStart"/>
-      <w:r>
-        <w:rPr>
-          <w:sz w:val="24"/>
-          <w:szCs w:val="24"/>
-        </w:rPr>
-        <w:t>y|x</w:t>
-      </w:r>
-      <w:proofErr w:type="spellEnd"/>
-      <w:r>
-        <w:rPr>
-          <w:sz w:val="24"/>
-          <w:szCs w:val="24"/>
-        </w:rPr>
-        <w:t>) is the same as maximizing log p(</w:t>
-      </w:r>
-      <w:proofErr w:type="spellStart"/>
-      <w:r>
-        <w:rPr>
-          <w:sz w:val="24"/>
-          <w:szCs w:val="24"/>
-        </w:rPr>
-        <w:t>y|x</w:t>
-      </w:r>
-      <w:proofErr w:type="spellEnd"/>
-      <w:r>
-        <w:rPr>
-          <w:sz w:val="24"/>
-          <w:szCs w:val="24"/>
-        </w:rPr>
-        <w:t>), considering that log is a strictly monotonic function</w:t>
+        <w:t>Maximizing p(y|x) is the same as maximizing log p(y|x), considering that log is a strictly monotonic function</w:t>
       </w:r>
       <w:r>
         <w:rPr>
@@ -2839,23 +2609,7 @@
           <w:sz w:val="24"/>
           <w:szCs w:val="24"/>
         </w:rPr>
-        <w:t>If you consider that the training examples are independent and identically distributed (</w:t>
-      </w:r>
-      <w:proofErr w:type="spellStart"/>
-      <w:r>
-        <w:rPr>
-          <w:sz w:val="24"/>
-          <w:szCs w:val="24"/>
-        </w:rPr>
-        <w:t>i.i.d.</w:t>
-      </w:r>
-      <w:proofErr w:type="spellEnd"/>
-      <w:r>
-        <w:rPr>
-          <w:sz w:val="24"/>
-          <w:szCs w:val="24"/>
-        </w:rPr>
-        <w:t xml:space="preserve">), then you can </w:t>
+        <w:t xml:space="preserve">If you consider that the training examples are independent and identically distributed (i.i.d.), then you can </w:t>
       </w:r>
     </w:p>
     <w:p>
@@ -3043,115 +2797,54 @@
           <w:szCs w:val="24"/>
         </w:rPr>
       </w:pPr>
-      <w:proofErr w:type="spellStart"/>
-      <w:r>
-        <w:rPr>
-          <w:sz w:val="24"/>
-          <w:szCs w:val="24"/>
-        </w:rPr>
-        <w:t>np.array</w:t>
-      </w:r>
-      <w:proofErr w:type="spellEnd"/>
-      <w:r>
-        <w:rPr>
-          <w:sz w:val="24"/>
-          <w:szCs w:val="24"/>
-        </w:rPr>
-        <w:t xml:space="preserve"> * </w:t>
-      </w:r>
-      <w:proofErr w:type="spellStart"/>
-      <w:r>
-        <w:rPr>
-          <w:sz w:val="24"/>
-          <w:szCs w:val="24"/>
-        </w:rPr>
-        <w:t>np.array</w:t>
-      </w:r>
-      <w:proofErr w:type="spellEnd"/>
-      <w:r>
-        <w:rPr>
-          <w:sz w:val="24"/>
-          <w:szCs w:val="24"/>
-        </w:rPr>
-        <w:t xml:space="preserve"> is an element-wise multiplication</w:t>
-      </w:r>
-    </w:p>
-    <w:p>
-      <w:pPr>
-        <w:rPr>
-          <w:sz w:val="24"/>
-          <w:szCs w:val="24"/>
-        </w:rPr>
-      </w:pPr>
-    </w:p>
-    <w:p>
-      <w:pPr>
-        <w:rPr>
-          <w:b/>
-          <w:bCs/>
-          <w:sz w:val="24"/>
-          <w:szCs w:val="24"/>
-        </w:rPr>
-      </w:pPr>
-      <w:r>
-        <w:rPr>
-          <w:b/>
-          <w:bCs/>
-          <w:sz w:val="24"/>
-          <w:szCs w:val="24"/>
-        </w:rPr>
-        <w:t xml:space="preserve">Assignment: Python Basics with </w:t>
-      </w:r>
-      <w:proofErr w:type="spellStart"/>
-      <w:r>
-        <w:rPr>
-          <w:b/>
-          <w:bCs/>
-          <w:sz w:val="24"/>
-          <w:szCs w:val="24"/>
-        </w:rPr>
-        <w:t>Numpy</w:t>
-      </w:r>
-      <w:proofErr w:type="spellEnd"/>
-    </w:p>
-    <w:p>
-      <w:pPr>
-        <w:rPr>
-          <w:sz w:val="24"/>
-          <w:szCs w:val="24"/>
-        </w:rPr>
-      </w:pPr>
-      <w:proofErr w:type="spellStart"/>
-      <w:r>
-        <w:rPr>
-          <w:sz w:val="24"/>
-          <w:szCs w:val="24"/>
-        </w:rPr>
-        <w:t>Np.exp</w:t>
-      </w:r>
-      <w:proofErr w:type="spellEnd"/>
-      <w:r>
-        <w:rPr>
-          <w:sz w:val="24"/>
-          <w:szCs w:val="24"/>
-        </w:rPr>
-        <w:t xml:space="preserve"> is preferred, not </w:t>
-      </w:r>
-      <w:proofErr w:type="spellStart"/>
-      <w:r>
-        <w:rPr>
-          <w:sz w:val="24"/>
-          <w:szCs w:val="24"/>
-        </w:rPr>
-        <w:t>math.exp</w:t>
-      </w:r>
-      <w:proofErr w:type="spellEnd"/>
-      <w:r>
-        <w:rPr>
-          <w:sz w:val="24"/>
-          <w:szCs w:val="24"/>
-        </w:rPr>
-        <w:t xml:space="preserve"> because the first one can be used with arrays</w:t>
+      <w:r>
+        <w:rPr>
+          <w:sz w:val="24"/>
+          <w:szCs w:val="24"/>
+        </w:rPr>
+        <w:t>np.array * np.array is an element-wise multiplication</w:t>
+      </w:r>
+    </w:p>
+    <w:p>
+      <w:pPr>
+        <w:rPr>
+          <w:sz w:val="24"/>
+          <w:szCs w:val="24"/>
+        </w:rPr>
+      </w:pPr>
+    </w:p>
+    <w:p>
+      <w:pPr>
+        <w:rPr>
+          <w:b/>
+          <w:bCs/>
+          <w:sz w:val="24"/>
+          <w:szCs w:val="24"/>
+        </w:rPr>
+      </w:pPr>
+      <w:r>
+        <w:rPr>
+          <w:b/>
+          <w:bCs/>
+          <w:sz w:val="24"/>
+          <w:szCs w:val="24"/>
+        </w:rPr>
+        <w:t>Assignment: Python Basics with Numpy</w:t>
+      </w:r>
+    </w:p>
+    <w:p>
+      <w:pPr>
+        <w:rPr>
+          <w:sz w:val="24"/>
+          <w:szCs w:val="24"/>
+        </w:rPr>
+      </w:pPr>
+      <w:r>
+        <w:rPr>
+          <w:sz w:val="24"/>
+          <w:szCs w:val="24"/>
+        </w:rPr>
+        <w:t>Np.exp is preferred, not math.exp because the first one can be used with arrays</w:t>
       </w:r>
     </w:p>
     <w:p>
@@ -3241,62 +2934,146 @@
         <w:lastRenderedPageBreak/>
         <w:t>np.dot – dot product</w:t>
       </w:r>
-    </w:p>
-    <w:p>
-      <w:pPr>
-        <w:rPr>
-          <w:sz w:val="24"/>
-          <w:szCs w:val="24"/>
-        </w:rPr>
-      </w:pPr>
-      <w:proofErr w:type="spellStart"/>
-      <w:r>
-        <w:rPr>
-          <w:sz w:val="24"/>
-          <w:szCs w:val="24"/>
-        </w:rPr>
-        <w:t>np.outer</w:t>
-      </w:r>
-      <w:proofErr w:type="spellEnd"/>
-      <w:r>
-        <w:rPr>
-          <w:sz w:val="24"/>
-          <w:szCs w:val="24"/>
-        </w:rPr>
-        <w:t xml:space="preserve"> – outer product</w:t>
-      </w:r>
-    </w:p>
-    <w:p>
-      <w:pPr>
-        <w:rPr>
-          <w:sz w:val="24"/>
-          <w:szCs w:val="24"/>
-        </w:rPr>
-      </w:pPr>
-      <w:proofErr w:type="spellStart"/>
-      <w:r>
-        <w:rPr>
-          <w:sz w:val="24"/>
-          <w:szCs w:val="24"/>
-        </w:rPr>
-        <w:t>np.multiply</w:t>
-      </w:r>
-      <w:proofErr w:type="spellEnd"/>
-      <w:r>
-        <w:rPr>
-          <w:sz w:val="24"/>
-          <w:szCs w:val="24"/>
-        </w:rPr>
-        <w:t xml:space="preserve"> – element-wise multiplication</w:t>
-      </w:r>
-    </w:p>
-    <w:p>
-      <w:pPr>
-        <w:rPr>
-          <w:sz w:val="24"/>
-          <w:szCs w:val="24"/>
-        </w:rPr>
-      </w:pPr>
+      <w:r>
+        <w:rPr>
+          <w:sz w:val="24"/>
+          <w:szCs w:val="24"/>
+        </w:rPr>
+        <w:t xml:space="preserve"> -&gt; for 1-D arrays and for 2-D arrays is like matmul</w:t>
+      </w:r>
+    </w:p>
+    <w:p>
+      <w:pPr>
+        <w:rPr>
+          <w:sz w:val="24"/>
+          <w:szCs w:val="24"/>
+        </w:rPr>
+      </w:pPr>
+      <w:r>
+        <w:rPr>
+          <w:sz w:val="24"/>
+          <w:szCs w:val="24"/>
+        </w:rPr>
+        <w:t>np.outer – outer product</w:t>
+      </w:r>
+    </w:p>
+    <w:p>
+      <w:pPr>
+        <w:rPr>
+          <w:sz w:val="24"/>
+          <w:szCs w:val="24"/>
+        </w:rPr>
+      </w:pPr>
+      <w:r>
+        <w:rPr>
+          <w:sz w:val="24"/>
+          <w:szCs w:val="24"/>
+        </w:rPr>
+        <w:t>np.multiply – element-wise multiplication</w:t>
+      </w:r>
+      <w:r>
+        <w:rPr>
+          <w:sz w:val="24"/>
+          <w:szCs w:val="24"/>
+        </w:rPr>
+        <w:t xml:space="preserve"> -&gt; for 3-D arrays of higher behaves differently</w:t>
+      </w:r>
+    </w:p>
+    <w:p>
+      <w:pPr>
+        <w:rPr>
+          <w:sz w:val="24"/>
+          <w:szCs w:val="24"/>
+        </w:rPr>
+      </w:pPr>
+    </w:p>
+    <w:p>
+      <w:pPr>
+        <w:rPr>
+          <w:b/>
+          <w:bCs/>
+          <w:sz w:val="24"/>
+          <w:szCs w:val="24"/>
+        </w:rPr>
+      </w:pPr>
+      <w:r>
+        <w:rPr>
+          <w:b/>
+          <w:bCs/>
+          <w:sz w:val="24"/>
+          <w:szCs w:val="24"/>
+        </w:rPr>
+        <w:t xml:space="preserve">Assignment: </w:t>
+      </w:r>
+      <w:r>
+        <w:rPr>
+          <w:b/>
+          <w:bCs/>
+          <w:sz w:val="24"/>
+          <w:szCs w:val="24"/>
+        </w:rPr>
+        <w:t>Logistic Regression with a Neural Network Mindset</w:t>
+      </w:r>
+    </w:p>
+    <w:p>
+      <w:pPr>
+        <w:rPr>
+          <w:sz w:val="24"/>
+          <w:szCs w:val="24"/>
+        </w:rPr>
+      </w:pPr>
+      <w:r>
+        <w:rPr>
+          <w:sz w:val="24"/>
+          <w:szCs w:val="24"/>
+        </w:rPr>
+        <w:t>Data is stored in an HDF5 format (Hierarchical Data Format) and can be read with h5py</w:t>
+      </w:r>
+    </w:p>
+    <w:p>
+      <w:pPr>
+        <w:rPr>
+          <w:sz w:val="24"/>
+          <w:szCs w:val="24"/>
+        </w:rPr>
+      </w:pPr>
+      <w:r>
+        <w:rPr>
+          <w:sz w:val="24"/>
+          <w:szCs w:val="24"/>
+        </w:rPr>
+        <w:t>Usually the data is reshaped, so that we have one example per column</w:t>
+      </w:r>
+    </w:p>
+    <w:p>
+      <w:pPr>
+        <w:rPr>
+          <w:sz w:val="24"/>
+          <w:szCs w:val="24"/>
+        </w:rPr>
+      </w:pPr>
+      <w:r>
+        <w:rPr>
+          <w:sz w:val="24"/>
+          <w:szCs w:val="24"/>
+        </w:rPr>
+        <w:t>Images are preprocessed by dividing their values with the max value (255)</w:t>
+      </w:r>
+    </w:p>
+    <w:p>
+      <w:pPr>
+        <w:rPr>
+          <w:sz w:val="24"/>
+          <w:szCs w:val="24"/>
+        </w:rPr>
+      </w:pPr>
+      <w:r>
+        <w:rPr>
+          <w:sz w:val="24"/>
+          <w:szCs w:val="24"/>
+        </w:rPr>
+        <w:t>Pick the learning rate based on the curve of the loss function, not the measured metric</w:t>
+      </w:r>
     </w:p>
     <w:sectPr>
       <w:pgSz w:w="12240" w:h="15840"/>

</xml_diff>